<commit_message>
Updated documentation, added link to the videoConference view on the main navbar.
</commit_message>
<xml_diff>
--- a/Documents/Our Docs/Use Cases.docx
+++ b/Documents/Our Docs/Use Cases.docx
@@ -6732,6 +6732,1152 @@
         </w:tc>
       </w:tr>
     </w:tbl>
+    <w:p/>
+    <w:p/>
+    <w:tbl>
+      <w:tblPr>
+        <w:tblW w:w="0" w:type="auto"/>
+        <w:tblInd w:w="-25" w:type="dxa"/>
+        <w:tblCellMar>
+          <w:top w:w="15" w:type="dxa"/>
+          <w:left w:w="15" w:type="dxa"/>
+          <w:bottom w:w="15" w:type="dxa"/>
+          <w:right w:w="15" w:type="dxa"/>
+        </w:tblCellMar>
+        <w:tblLook w:val="04A0" w:firstRow="1" w:lastRow="0" w:firstColumn="1" w:lastColumn="0" w:noHBand="0" w:noVBand="1"/>
+      </w:tblPr>
+      <w:tblGrid>
+        <w:gridCol w:w="2070"/>
+        <w:gridCol w:w="6945"/>
+      </w:tblGrid>
+      <w:tr>
+        <w:tc>
+          <w:tcPr>
+            <w:tcW w:w="2070" w:type="dxa"/>
+            <w:tcBorders>
+              <w:top w:val="single" w:sz="6" w:space="0" w:color="000000"/>
+              <w:left w:val="single" w:sz="6" w:space="0" w:color="000000"/>
+              <w:bottom w:val="single" w:sz="6" w:space="0" w:color="000000"/>
+              <w:right w:val="single" w:sz="6" w:space="0" w:color="000000"/>
+            </w:tcBorders>
+            <w:tcMar>
+              <w:top w:w="105" w:type="dxa"/>
+              <w:left w:w="245" w:type="dxa"/>
+              <w:bottom w:w="105" w:type="dxa"/>
+              <w:right w:w="105" w:type="dxa"/>
+            </w:tcMar>
+          </w:tcPr>
+          <w:p>
+            <w:pPr>
+              <w:spacing w:before="120" w:after="240" w:line="240" w:lineRule="auto"/>
+              <w:ind w:left="-120"/>
+              <w:rPr>
+                <w:rFonts w:ascii="Arial" w:eastAsia="Times New Roman" w:hAnsi="Arial" w:cs="Arial"/>
+                <w:b/>
+                <w:bCs/>
+                <w:color w:val="000000"/>
+                <w:sz w:val="23"/>
+                <w:szCs w:val="23"/>
+              </w:rPr>
+            </w:pPr>
+            <w:r>
+              <w:rPr>
+                <w:rFonts w:ascii="Arial" w:eastAsia="Times New Roman" w:hAnsi="Arial" w:cs="Arial"/>
+                <w:b/>
+                <w:bCs/>
+                <w:color w:val="000000"/>
+                <w:sz w:val="23"/>
+                <w:szCs w:val="23"/>
+              </w:rPr>
+              <w:t>Use Case ID</w:t>
+            </w:r>
+          </w:p>
+        </w:tc>
+        <w:tc>
+          <w:tcPr>
+            <w:tcW w:w="6945" w:type="dxa"/>
+            <w:tcBorders>
+              <w:top w:val="single" w:sz="6" w:space="0" w:color="000000"/>
+              <w:left w:val="single" w:sz="6" w:space="0" w:color="000000"/>
+              <w:bottom w:val="single" w:sz="6" w:space="0" w:color="000000"/>
+              <w:right w:val="single" w:sz="6" w:space="0" w:color="000000"/>
+            </w:tcBorders>
+            <w:tcMar>
+              <w:top w:w="105" w:type="dxa"/>
+              <w:left w:w="245" w:type="dxa"/>
+              <w:bottom w:w="105" w:type="dxa"/>
+              <w:right w:w="105" w:type="dxa"/>
+            </w:tcMar>
+          </w:tcPr>
+          <w:p>
+            <w:pPr>
+              <w:spacing w:before="120" w:after="240" w:line="240" w:lineRule="auto"/>
+              <w:ind w:left="-120"/>
+              <w:rPr>
+                <w:rFonts w:ascii="Arial" w:eastAsia="Times New Roman" w:hAnsi="Arial" w:cs="Arial"/>
+                <w:color w:val="000000"/>
+                <w:sz w:val="23"/>
+                <w:szCs w:val="23"/>
+              </w:rPr>
+            </w:pPr>
+            <w:r>
+              <w:rPr>
+                <w:rFonts w:ascii="Arial" w:eastAsia="Times New Roman" w:hAnsi="Arial" w:cs="Arial"/>
+                <w:b/>
+                <w:bCs/>
+                <w:color w:val="000000"/>
+                <w:sz w:val="23"/>
+                <w:szCs w:val="23"/>
+              </w:rPr>
+              <w:t>CPv5-00</w:t>
+            </w:r>
+            <w:r>
+              <w:rPr>
+                <w:rFonts w:ascii="Arial" w:eastAsia="Times New Roman" w:hAnsi="Arial" w:cs="Arial"/>
+                <w:b/>
+                <w:bCs/>
+                <w:color w:val="000000"/>
+                <w:sz w:val="23"/>
+                <w:szCs w:val="23"/>
+              </w:rPr>
+              <w:t>6 GGGGGGGGGGGGGGG</w:t>
+            </w:r>
+          </w:p>
+        </w:tc>
+      </w:tr>
+      <w:tr>
+        <w:tc>
+          <w:tcPr>
+            <w:tcW w:w="2070" w:type="dxa"/>
+            <w:tcBorders>
+              <w:top w:val="single" w:sz="6" w:space="0" w:color="000000"/>
+              <w:left w:val="single" w:sz="6" w:space="0" w:color="000000"/>
+              <w:bottom w:val="single" w:sz="6" w:space="0" w:color="000000"/>
+              <w:right w:val="single" w:sz="6" w:space="0" w:color="000000"/>
+            </w:tcBorders>
+            <w:tcMar>
+              <w:top w:w="105" w:type="dxa"/>
+              <w:left w:w="245" w:type="dxa"/>
+              <w:bottom w:w="105" w:type="dxa"/>
+              <w:right w:w="105" w:type="dxa"/>
+            </w:tcMar>
+          </w:tcPr>
+          <w:p>
+            <w:pPr>
+              <w:spacing w:before="120" w:after="240" w:line="240" w:lineRule="auto"/>
+              <w:ind w:left="-120"/>
+              <w:rPr>
+                <w:rFonts w:ascii="Arial" w:eastAsia="Times New Roman" w:hAnsi="Arial" w:cs="Arial"/>
+                <w:b/>
+                <w:bCs/>
+                <w:color w:val="FF0000"/>
+                <w:sz w:val="23"/>
+                <w:szCs w:val="23"/>
+              </w:rPr>
+            </w:pPr>
+            <w:r>
+              <w:rPr>
+                <w:rFonts w:ascii="Arial" w:eastAsia="Times New Roman" w:hAnsi="Arial" w:cs="Arial"/>
+                <w:b/>
+                <w:bCs/>
+                <w:color w:val="FF0000"/>
+                <w:sz w:val="23"/>
+                <w:szCs w:val="23"/>
+              </w:rPr>
+              <w:t>Update For</w:t>
+            </w:r>
+          </w:p>
+        </w:tc>
+        <w:tc>
+          <w:tcPr>
+            <w:tcW w:w="6945" w:type="dxa"/>
+            <w:tcBorders>
+              <w:top w:val="single" w:sz="6" w:space="0" w:color="000000"/>
+              <w:left w:val="single" w:sz="6" w:space="0" w:color="000000"/>
+              <w:bottom w:val="single" w:sz="6" w:space="0" w:color="000000"/>
+              <w:right w:val="single" w:sz="6" w:space="0" w:color="000000"/>
+            </w:tcBorders>
+            <w:tcMar>
+              <w:top w:w="105" w:type="dxa"/>
+              <w:left w:w="245" w:type="dxa"/>
+              <w:bottom w:w="105" w:type="dxa"/>
+              <w:right w:w="105" w:type="dxa"/>
+            </w:tcMar>
+          </w:tcPr>
+          <w:p>
+            <w:pPr>
+              <w:spacing w:before="120" w:after="240" w:line="240" w:lineRule="auto"/>
+              <w:ind w:left="-120"/>
+              <w:rPr>
+                <w:rFonts w:ascii="Arial" w:eastAsia="Times New Roman" w:hAnsi="Arial" w:cs="Arial"/>
+                <w:color w:val="FF0000"/>
+                <w:sz w:val="23"/>
+                <w:szCs w:val="23"/>
+              </w:rPr>
+            </w:pPr>
+          </w:p>
+        </w:tc>
+      </w:tr>
+      <w:tr>
+        <w:tc>
+          <w:tcPr>
+            <w:tcW w:w="2070" w:type="dxa"/>
+            <w:tcBorders>
+              <w:top w:val="single" w:sz="6" w:space="0" w:color="000000"/>
+              <w:left w:val="single" w:sz="6" w:space="0" w:color="000000"/>
+              <w:bottom w:val="single" w:sz="6" w:space="0" w:color="000000"/>
+              <w:right w:val="single" w:sz="6" w:space="0" w:color="000000"/>
+            </w:tcBorders>
+            <w:tcMar>
+              <w:top w:w="105" w:type="dxa"/>
+              <w:left w:w="245" w:type="dxa"/>
+              <w:bottom w:w="105" w:type="dxa"/>
+              <w:right w:w="105" w:type="dxa"/>
+            </w:tcMar>
+            <w:hideMark/>
+          </w:tcPr>
+          <w:p>
+            <w:pPr>
+              <w:spacing w:before="120" w:after="240" w:line="240" w:lineRule="auto"/>
+              <w:ind w:left="-120"/>
+              <w:rPr>
+                <w:rFonts w:ascii="Times New Roman" w:eastAsia="Times New Roman" w:hAnsi="Times New Roman" w:cs="Times New Roman"/>
+                <w:sz w:val="24"/>
+                <w:szCs w:val="24"/>
+              </w:rPr>
+            </w:pPr>
+            <w:r>
+              <w:rPr>
+                <w:rFonts w:ascii="Arial" w:eastAsia="Times New Roman" w:hAnsi="Arial" w:cs="Arial"/>
+                <w:b/>
+                <w:bCs/>
+                <w:color w:val="000000"/>
+                <w:sz w:val="23"/>
+                <w:szCs w:val="23"/>
+              </w:rPr>
+              <w:t>Description</w:t>
+            </w:r>
+          </w:p>
+        </w:tc>
+        <w:tc>
+          <w:tcPr>
+            <w:tcW w:w="6945" w:type="dxa"/>
+            <w:tcBorders>
+              <w:top w:val="single" w:sz="6" w:space="0" w:color="000000"/>
+              <w:left w:val="single" w:sz="6" w:space="0" w:color="000000"/>
+              <w:bottom w:val="single" w:sz="6" w:space="0" w:color="000000"/>
+              <w:right w:val="single" w:sz="6" w:space="0" w:color="000000"/>
+            </w:tcBorders>
+            <w:tcMar>
+              <w:top w:w="105" w:type="dxa"/>
+              <w:left w:w="245" w:type="dxa"/>
+              <w:bottom w:w="105" w:type="dxa"/>
+              <w:right w:w="105" w:type="dxa"/>
+            </w:tcMar>
+            <w:hideMark/>
+          </w:tcPr>
+          <w:p>
+            <w:pPr>
+              <w:spacing w:before="120" w:after="240" w:line="240" w:lineRule="auto"/>
+              <w:ind w:left="-120"/>
+              <w:rPr>
+                <w:rFonts w:ascii="Times New Roman" w:eastAsia="Times New Roman" w:hAnsi="Times New Roman" w:cs="Times New Roman"/>
+                <w:sz w:val="24"/>
+                <w:szCs w:val="24"/>
+              </w:rPr>
+            </w:pPr>
+            <w:r>
+              <w:rPr>
+                <w:rFonts w:ascii="Arial" w:eastAsia="Times New Roman" w:hAnsi="Arial" w:cs="Arial"/>
+                <w:color w:val="000000"/>
+                <w:sz w:val="23"/>
+                <w:szCs w:val="23"/>
+              </w:rPr>
+              <w:t>User</w:t>
+            </w:r>
+            <w:r>
+              <w:rPr>
+                <w:rFonts w:ascii="Arial" w:eastAsia="Times New Roman" w:hAnsi="Arial" w:cs="Arial"/>
+                <w:color w:val="000000"/>
+                <w:sz w:val="23"/>
+                <w:szCs w:val="23"/>
+              </w:rPr>
+              <w:t xml:space="preserve"> share</w:t>
+            </w:r>
+            <w:r>
+              <w:rPr>
+                <w:rFonts w:ascii="Arial" w:eastAsia="Times New Roman" w:hAnsi="Arial" w:cs="Arial"/>
+                <w:color w:val="000000"/>
+                <w:sz w:val="23"/>
+                <w:szCs w:val="23"/>
+              </w:rPr>
+              <w:t>s</w:t>
+            </w:r>
+            <w:r>
+              <w:rPr>
+                <w:rFonts w:ascii="Arial" w:eastAsia="Times New Roman" w:hAnsi="Arial" w:cs="Arial"/>
+                <w:color w:val="000000"/>
+                <w:sz w:val="23"/>
+                <w:szCs w:val="23"/>
+              </w:rPr>
+              <w:t xml:space="preserve"> </w:t>
+            </w:r>
+            <w:r>
+              <w:rPr>
+                <w:rFonts w:ascii="Arial" w:eastAsia="Times New Roman" w:hAnsi="Arial" w:cs="Arial"/>
+                <w:color w:val="000000"/>
+                <w:sz w:val="23"/>
+                <w:szCs w:val="23"/>
+              </w:rPr>
+              <w:t>his/her</w:t>
+            </w:r>
+            <w:r>
+              <w:rPr>
+                <w:rFonts w:ascii="Arial" w:eastAsia="Times New Roman" w:hAnsi="Arial" w:cs="Arial"/>
+                <w:color w:val="000000"/>
+                <w:sz w:val="23"/>
+                <w:szCs w:val="23"/>
+              </w:rPr>
+              <w:t xml:space="preserve"> screen during </w:t>
+            </w:r>
+            <w:r>
+              <w:rPr>
+                <w:rFonts w:ascii="Arial" w:eastAsia="Times New Roman" w:hAnsi="Arial" w:cs="Arial"/>
+                <w:color w:val="000000"/>
+                <w:sz w:val="23"/>
+                <w:szCs w:val="23"/>
+              </w:rPr>
+              <w:t>a video</w:t>
+            </w:r>
+            <w:r>
+              <w:rPr>
+                <w:rFonts w:ascii="Arial" w:eastAsia="Times New Roman" w:hAnsi="Arial" w:cs="Arial"/>
+                <w:color w:val="000000"/>
+                <w:sz w:val="23"/>
+                <w:szCs w:val="23"/>
+              </w:rPr>
+              <w:t>conference</w:t>
+            </w:r>
+          </w:p>
+        </w:tc>
+      </w:tr>
+      <w:tr>
+        <w:tc>
+          <w:tcPr>
+            <w:tcW w:w="2070" w:type="dxa"/>
+            <w:tcBorders>
+              <w:top w:val="single" w:sz="6" w:space="0" w:color="000000"/>
+              <w:left w:val="single" w:sz="6" w:space="0" w:color="000000"/>
+              <w:bottom w:val="single" w:sz="6" w:space="0" w:color="000000"/>
+              <w:right w:val="single" w:sz="6" w:space="0" w:color="000000"/>
+            </w:tcBorders>
+            <w:tcMar>
+              <w:top w:w="105" w:type="dxa"/>
+              <w:left w:w="245" w:type="dxa"/>
+              <w:bottom w:w="105" w:type="dxa"/>
+              <w:right w:w="105" w:type="dxa"/>
+            </w:tcMar>
+            <w:hideMark/>
+          </w:tcPr>
+          <w:p>
+            <w:pPr>
+              <w:spacing w:before="120" w:after="240" w:line="240" w:lineRule="auto"/>
+              <w:ind w:left="-120"/>
+              <w:rPr>
+                <w:rFonts w:ascii="Times New Roman" w:eastAsia="Times New Roman" w:hAnsi="Times New Roman" w:cs="Times New Roman"/>
+                <w:sz w:val="24"/>
+                <w:szCs w:val="24"/>
+              </w:rPr>
+            </w:pPr>
+            <w:r>
+              <w:rPr>
+                <w:rFonts w:ascii="Arial" w:eastAsia="Times New Roman" w:hAnsi="Arial" w:cs="Arial"/>
+                <w:b/>
+                <w:bCs/>
+                <w:color w:val="000000"/>
+                <w:sz w:val="23"/>
+                <w:szCs w:val="23"/>
+              </w:rPr>
+              <w:t>Actor</w:t>
+            </w:r>
+          </w:p>
+        </w:tc>
+        <w:tc>
+          <w:tcPr>
+            <w:tcW w:w="6945" w:type="dxa"/>
+            <w:tcBorders>
+              <w:top w:val="single" w:sz="6" w:space="0" w:color="000000"/>
+              <w:left w:val="single" w:sz="6" w:space="0" w:color="000000"/>
+              <w:bottom w:val="single" w:sz="6" w:space="0" w:color="000000"/>
+              <w:right w:val="single" w:sz="6" w:space="0" w:color="000000"/>
+            </w:tcBorders>
+            <w:tcMar>
+              <w:top w:w="105" w:type="dxa"/>
+              <w:left w:w="245" w:type="dxa"/>
+              <w:bottom w:w="105" w:type="dxa"/>
+              <w:right w:w="105" w:type="dxa"/>
+            </w:tcMar>
+            <w:hideMark/>
+          </w:tcPr>
+          <w:p>
+            <w:pPr>
+              <w:spacing w:before="120" w:after="240" w:line="240" w:lineRule="auto"/>
+              <w:ind w:left="-120"/>
+              <w:rPr>
+                <w:rFonts w:ascii="Times New Roman" w:eastAsia="Times New Roman" w:hAnsi="Times New Roman" w:cs="Times New Roman"/>
+                <w:sz w:val="24"/>
+                <w:szCs w:val="24"/>
+              </w:rPr>
+            </w:pPr>
+            <w:r>
+              <w:rPr>
+                <w:rFonts w:ascii="Arial" w:eastAsia="Times New Roman" w:hAnsi="Arial" w:cs="Arial"/>
+                <w:color w:val="000000"/>
+                <w:sz w:val="23"/>
+                <w:szCs w:val="23"/>
+              </w:rPr>
+              <w:t>Mentor/Mentee</w:t>
+            </w:r>
+            <w:r>
+              <w:rPr>
+                <w:rFonts w:ascii="Arial" w:eastAsia="Times New Roman" w:hAnsi="Arial" w:cs="Arial"/>
+                <w:color w:val="000000"/>
+                <w:sz w:val="23"/>
+                <w:szCs w:val="23"/>
+              </w:rPr>
+              <w:t>/Admin</w:t>
+            </w:r>
+          </w:p>
+        </w:tc>
+      </w:tr>
+      <w:tr>
+        <w:tc>
+          <w:tcPr>
+            <w:tcW w:w="2070" w:type="dxa"/>
+            <w:tcBorders>
+              <w:top w:val="single" w:sz="6" w:space="0" w:color="000000"/>
+              <w:left w:val="single" w:sz="6" w:space="0" w:color="000000"/>
+              <w:bottom w:val="single" w:sz="6" w:space="0" w:color="000000"/>
+              <w:right w:val="single" w:sz="6" w:space="0" w:color="000000"/>
+            </w:tcBorders>
+            <w:tcMar>
+              <w:top w:w="105" w:type="dxa"/>
+              <w:left w:w="245" w:type="dxa"/>
+              <w:bottom w:w="105" w:type="dxa"/>
+              <w:right w:w="105" w:type="dxa"/>
+            </w:tcMar>
+            <w:hideMark/>
+          </w:tcPr>
+          <w:p>
+            <w:pPr>
+              <w:spacing w:before="120" w:after="240" w:line="240" w:lineRule="auto"/>
+              <w:ind w:left="-120"/>
+              <w:rPr>
+                <w:rFonts w:ascii="Times New Roman" w:eastAsia="Times New Roman" w:hAnsi="Times New Roman" w:cs="Times New Roman"/>
+                <w:sz w:val="24"/>
+                <w:szCs w:val="24"/>
+              </w:rPr>
+            </w:pPr>
+            <w:r>
+              <w:rPr>
+                <w:rFonts w:ascii="Arial" w:eastAsia="Times New Roman" w:hAnsi="Arial" w:cs="Arial"/>
+                <w:b/>
+                <w:bCs/>
+                <w:color w:val="000000"/>
+                <w:sz w:val="23"/>
+                <w:szCs w:val="23"/>
+              </w:rPr>
+              <w:t>Pre-conditions</w:t>
+            </w:r>
+          </w:p>
+        </w:tc>
+        <w:tc>
+          <w:tcPr>
+            <w:tcW w:w="6945" w:type="dxa"/>
+            <w:tcBorders>
+              <w:top w:val="single" w:sz="6" w:space="0" w:color="000000"/>
+              <w:left w:val="single" w:sz="6" w:space="0" w:color="000000"/>
+              <w:bottom w:val="single" w:sz="6" w:space="0" w:color="000000"/>
+              <w:right w:val="single" w:sz="6" w:space="0" w:color="000000"/>
+            </w:tcBorders>
+            <w:tcMar>
+              <w:top w:w="105" w:type="dxa"/>
+              <w:left w:w="245" w:type="dxa"/>
+              <w:bottom w:w="105" w:type="dxa"/>
+              <w:right w:w="105" w:type="dxa"/>
+            </w:tcMar>
+            <w:hideMark/>
+          </w:tcPr>
+          <w:p>
+            <w:pPr>
+              <w:pStyle w:val="ListParagraph"/>
+              <w:numPr>
+                <w:ilvl w:val="0"/>
+                <w:numId w:val="5"/>
+              </w:numPr>
+              <w:spacing w:before="120" w:after="0" w:line="240" w:lineRule="auto"/>
+              <w:rPr>
+                <w:rFonts w:ascii="Arial" w:eastAsia="Times New Roman" w:hAnsi="Arial" w:cs="Arial"/>
+                <w:color w:val="000000"/>
+                <w:sz w:val="23"/>
+                <w:szCs w:val="23"/>
+              </w:rPr>
+            </w:pPr>
+            <w:r>
+              <w:rPr>
+                <w:rFonts w:ascii="Arial" w:eastAsia="Times New Roman" w:hAnsi="Arial" w:cs="Arial"/>
+                <w:color w:val="000000"/>
+                <w:sz w:val="23"/>
+                <w:szCs w:val="23"/>
+              </w:rPr>
+              <w:t>The user is logged into the system.</w:t>
+            </w:r>
+          </w:p>
+          <w:p>
+            <w:pPr>
+              <w:pStyle w:val="ListParagraph"/>
+              <w:numPr>
+                <w:ilvl w:val="0"/>
+                <w:numId w:val="5"/>
+              </w:numPr>
+              <w:spacing w:before="120" w:after="0" w:line="240" w:lineRule="auto"/>
+              <w:rPr>
+                <w:rFonts w:ascii="Arial" w:eastAsia="Times New Roman" w:hAnsi="Arial" w:cs="Arial"/>
+                <w:color w:val="000000"/>
+                <w:sz w:val="23"/>
+                <w:szCs w:val="23"/>
+              </w:rPr>
+            </w:pPr>
+            <w:r>
+              <w:rPr>
+                <w:rFonts w:ascii="Arial" w:eastAsia="Times New Roman" w:hAnsi="Arial" w:cs="Arial"/>
+                <w:color w:val="000000"/>
+                <w:sz w:val="23"/>
+                <w:szCs w:val="23"/>
+              </w:rPr>
+              <w:t>The videoconference has started</w:t>
+            </w:r>
+          </w:p>
+          <w:p>
+            <w:pPr>
+              <w:spacing w:after="240" w:line="240" w:lineRule="auto"/>
+              <w:ind w:left="560" w:hanging="360"/>
+              <w:rPr>
+                <w:rFonts w:ascii="Times New Roman" w:eastAsia="Times New Roman" w:hAnsi="Times New Roman" w:cs="Times New Roman"/>
+                <w:color w:val="000000"/>
+                <w:sz w:val="14"/>
+                <w:szCs w:val="14"/>
+              </w:rPr>
+            </w:pPr>
+          </w:p>
+        </w:tc>
+      </w:tr>
+      <w:tr>
+        <w:tc>
+          <w:tcPr>
+            <w:tcW w:w="2070" w:type="dxa"/>
+            <w:tcBorders>
+              <w:top w:val="single" w:sz="6" w:space="0" w:color="000000"/>
+              <w:left w:val="single" w:sz="6" w:space="0" w:color="000000"/>
+              <w:bottom w:val="single" w:sz="6" w:space="0" w:color="000000"/>
+              <w:right w:val="single" w:sz="6" w:space="0" w:color="000000"/>
+            </w:tcBorders>
+            <w:tcMar>
+              <w:top w:w="105" w:type="dxa"/>
+              <w:left w:w="245" w:type="dxa"/>
+              <w:bottom w:w="105" w:type="dxa"/>
+              <w:right w:w="105" w:type="dxa"/>
+            </w:tcMar>
+            <w:hideMark/>
+          </w:tcPr>
+          <w:p>
+            <w:pPr>
+              <w:spacing w:before="120" w:after="240" w:line="240" w:lineRule="auto"/>
+              <w:ind w:left="-120"/>
+              <w:rPr>
+                <w:rFonts w:ascii="Times New Roman" w:eastAsia="Times New Roman" w:hAnsi="Times New Roman" w:cs="Times New Roman"/>
+                <w:sz w:val="24"/>
+                <w:szCs w:val="24"/>
+              </w:rPr>
+            </w:pPr>
+            <w:r>
+              <w:rPr>
+                <w:rFonts w:ascii="Arial" w:eastAsia="Times New Roman" w:hAnsi="Arial" w:cs="Arial"/>
+                <w:b/>
+                <w:bCs/>
+                <w:color w:val="000000"/>
+                <w:sz w:val="23"/>
+                <w:szCs w:val="23"/>
+              </w:rPr>
+              <w:t>Steps</w:t>
+            </w:r>
+          </w:p>
+        </w:tc>
+        <w:tc>
+          <w:tcPr>
+            <w:tcW w:w="6945" w:type="dxa"/>
+            <w:tcBorders>
+              <w:top w:val="single" w:sz="6" w:space="0" w:color="000000"/>
+              <w:left w:val="single" w:sz="6" w:space="0" w:color="000000"/>
+              <w:bottom w:val="single" w:sz="6" w:space="0" w:color="000000"/>
+              <w:right w:val="single" w:sz="6" w:space="0" w:color="000000"/>
+            </w:tcBorders>
+            <w:tcMar>
+              <w:top w:w="105" w:type="dxa"/>
+              <w:left w:w="245" w:type="dxa"/>
+              <w:bottom w:w="105" w:type="dxa"/>
+              <w:right w:w="105" w:type="dxa"/>
+            </w:tcMar>
+            <w:hideMark/>
+          </w:tcPr>
+          <w:p>
+            <w:pPr>
+              <w:numPr>
+                <w:ilvl w:val="0"/>
+                <w:numId w:val="6"/>
+              </w:numPr>
+              <w:spacing w:after="0" w:line="240" w:lineRule="auto"/>
+              <w:textAlignment w:val="baseline"/>
+              <w:rPr>
+                <w:rFonts w:ascii="Arial" w:eastAsia="Times New Roman" w:hAnsi="Arial" w:cs="Arial"/>
+                <w:color w:val="000000"/>
+                <w:sz w:val="23"/>
+                <w:szCs w:val="23"/>
+              </w:rPr>
+            </w:pPr>
+            <w:r>
+              <w:rPr>
+                <w:rFonts w:ascii="Arial" w:eastAsia="Times New Roman" w:hAnsi="Arial" w:cs="Arial"/>
+                <w:color w:val="000000"/>
+                <w:sz w:val="23"/>
+                <w:szCs w:val="23"/>
+              </w:rPr>
+              <w:t>The use case begins when the user clicks</w:t>
+            </w:r>
+            <w:r>
+              <w:rPr>
+                <w:rFonts w:ascii="Arial" w:eastAsia="Times New Roman" w:hAnsi="Arial" w:cs="Arial"/>
+                <w:color w:val="000000"/>
+                <w:sz w:val="23"/>
+                <w:szCs w:val="23"/>
+              </w:rPr>
+              <w:t xml:space="preserve"> the</w:t>
+            </w:r>
+            <w:r>
+              <w:rPr>
+                <w:rFonts w:ascii="Arial" w:eastAsia="Times New Roman" w:hAnsi="Arial" w:cs="Arial"/>
+                <w:color w:val="000000"/>
+                <w:sz w:val="23"/>
+                <w:szCs w:val="23"/>
+              </w:rPr>
+              <w:t xml:space="preserve"> share screen button</w:t>
+            </w:r>
+            <w:r>
+              <w:rPr>
+                <w:rFonts w:ascii="Arial" w:eastAsia="Times New Roman" w:hAnsi="Arial" w:cs="Arial"/>
+                <w:color w:val="000000"/>
+                <w:sz w:val="23"/>
+                <w:szCs w:val="23"/>
+              </w:rPr>
+              <w:t>.</w:t>
+            </w:r>
+          </w:p>
+          <w:p>
+            <w:pPr>
+              <w:numPr>
+                <w:ilvl w:val="0"/>
+                <w:numId w:val="6"/>
+              </w:numPr>
+              <w:spacing w:after="0" w:line="240" w:lineRule="auto"/>
+              <w:textAlignment w:val="baseline"/>
+              <w:rPr>
+                <w:rFonts w:ascii="Arial" w:eastAsia="Times New Roman" w:hAnsi="Arial" w:cs="Arial"/>
+                <w:color w:val="000000"/>
+                <w:sz w:val="23"/>
+                <w:szCs w:val="23"/>
+              </w:rPr>
+            </w:pPr>
+            <w:r>
+              <w:rPr>
+                <w:rFonts w:ascii="Arial" w:eastAsia="Times New Roman" w:hAnsi="Arial" w:cs="Arial"/>
+                <w:color w:val="000000"/>
+                <w:sz w:val="23"/>
+                <w:szCs w:val="23"/>
+              </w:rPr>
+              <w:t>The Screen Capturing plugin shall load.</w:t>
+            </w:r>
+          </w:p>
+          <w:p>
+            <w:pPr>
+              <w:numPr>
+                <w:ilvl w:val="0"/>
+                <w:numId w:val="6"/>
+              </w:numPr>
+              <w:spacing w:after="0" w:line="240" w:lineRule="auto"/>
+              <w:textAlignment w:val="baseline"/>
+              <w:rPr>
+                <w:rFonts w:ascii="Arial" w:eastAsia="Times New Roman" w:hAnsi="Arial" w:cs="Arial"/>
+                <w:color w:val="000000"/>
+                <w:sz w:val="23"/>
+                <w:szCs w:val="23"/>
+              </w:rPr>
+            </w:pPr>
+            <w:r>
+              <w:rPr>
+                <w:rFonts w:ascii="Arial" w:eastAsia="Times New Roman" w:hAnsi="Arial" w:cs="Arial"/>
+                <w:color w:val="000000"/>
+                <w:sz w:val="23"/>
+                <w:szCs w:val="23"/>
+              </w:rPr>
+              <w:t>The Screen Capturing plugin shall prompt the user to select one of his/her screens</w:t>
+            </w:r>
+          </w:p>
+          <w:p>
+            <w:pPr>
+              <w:numPr>
+                <w:ilvl w:val="0"/>
+                <w:numId w:val="6"/>
+              </w:numPr>
+              <w:spacing w:after="0" w:line="240" w:lineRule="auto"/>
+              <w:textAlignment w:val="baseline"/>
+              <w:rPr>
+                <w:rFonts w:ascii="Arial" w:eastAsia="Times New Roman" w:hAnsi="Arial" w:cs="Arial"/>
+                <w:color w:val="000000"/>
+                <w:sz w:val="23"/>
+                <w:szCs w:val="23"/>
+              </w:rPr>
+            </w:pPr>
+            <w:r>
+              <w:rPr>
+                <w:rFonts w:ascii="Arial" w:eastAsia="Times New Roman" w:hAnsi="Arial" w:cs="Arial"/>
+                <w:color w:val="000000"/>
+                <w:sz w:val="23"/>
+                <w:szCs w:val="23"/>
+              </w:rPr>
+              <w:t>The user shall select the screen to share</w:t>
+            </w:r>
+          </w:p>
+          <w:p>
+            <w:pPr>
+              <w:numPr>
+                <w:ilvl w:val="0"/>
+                <w:numId w:val="6"/>
+              </w:numPr>
+              <w:spacing w:after="0" w:line="240" w:lineRule="auto"/>
+              <w:textAlignment w:val="baseline"/>
+              <w:rPr>
+                <w:rFonts w:ascii="Arial" w:eastAsia="Times New Roman" w:hAnsi="Arial" w:cs="Arial"/>
+                <w:color w:val="000000"/>
+                <w:sz w:val="23"/>
+                <w:szCs w:val="23"/>
+              </w:rPr>
+            </w:pPr>
+            <w:r>
+              <w:rPr>
+                <w:rFonts w:ascii="Arial" w:eastAsia="Times New Roman" w:hAnsi="Arial" w:cs="Arial"/>
+                <w:color w:val="000000"/>
+                <w:sz w:val="23"/>
+                <w:szCs w:val="23"/>
+              </w:rPr>
+              <w:t>The user screen will begin to be shared with other participants.</w:t>
+            </w:r>
+          </w:p>
+          <w:p>
+            <w:pPr>
+              <w:numPr>
+                <w:ilvl w:val="0"/>
+                <w:numId w:val="6"/>
+              </w:numPr>
+              <w:spacing w:after="0" w:line="240" w:lineRule="auto"/>
+              <w:textAlignment w:val="baseline"/>
+              <w:rPr>
+                <w:rFonts w:ascii="Arial" w:eastAsia="Times New Roman" w:hAnsi="Arial" w:cs="Arial"/>
+                <w:color w:val="000000"/>
+                <w:sz w:val="23"/>
+                <w:szCs w:val="23"/>
+              </w:rPr>
+            </w:pPr>
+            <w:r>
+              <w:rPr>
+                <w:rFonts w:ascii="Arial" w:eastAsia="Times New Roman" w:hAnsi="Arial" w:cs="Arial"/>
+                <w:color w:val="000000"/>
+                <w:sz w:val="23"/>
+                <w:szCs w:val="23"/>
+              </w:rPr>
+              <w:t>The panel will show the screen for each participant.</w:t>
+            </w:r>
+          </w:p>
+          <w:p>
+            <w:pPr>
+              <w:numPr>
+                <w:ilvl w:val="0"/>
+                <w:numId w:val="6"/>
+              </w:numPr>
+              <w:spacing w:after="0" w:line="240" w:lineRule="auto"/>
+              <w:textAlignment w:val="baseline"/>
+              <w:rPr>
+                <w:rFonts w:ascii="Arial" w:eastAsia="Times New Roman" w:hAnsi="Arial" w:cs="Arial"/>
+                <w:color w:val="000000"/>
+                <w:sz w:val="23"/>
+                <w:szCs w:val="23"/>
+              </w:rPr>
+            </w:pPr>
+            <w:r>
+              <w:rPr>
+                <w:rFonts w:ascii="Arial" w:eastAsia="Times New Roman" w:hAnsi="Arial" w:cs="Arial"/>
+                <w:color w:val="000000"/>
+                <w:sz w:val="23"/>
+                <w:szCs w:val="23"/>
+              </w:rPr>
+              <w:t>The use case ends when the user clicks the stop sharing screen button</w:t>
+            </w:r>
+          </w:p>
+        </w:tc>
+      </w:tr>
+      <w:tr>
+        <w:tc>
+          <w:tcPr>
+            <w:tcW w:w="2070" w:type="dxa"/>
+            <w:tcBorders>
+              <w:top w:val="single" w:sz="6" w:space="0" w:color="000000"/>
+              <w:left w:val="single" w:sz="6" w:space="0" w:color="000000"/>
+              <w:bottom w:val="single" w:sz="6" w:space="0" w:color="000000"/>
+              <w:right w:val="single" w:sz="6" w:space="0" w:color="000000"/>
+            </w:tcBorders>
+            <w:tcMar>
+              <w:top w:w="105" w:type="dxa"/>
+              <w:left w:w="245" w:type="dxa"/>
+              <w:bottom w:w="105" w:type="dxa"/>
+              <w:right w:w="105" w:type="dxa"/>
+            </w:tcMar>
+            <w:hideMark/>
+          </w:tcPr>
+          <w:p>
+            <w:pPr>
+              <w:spacing w:before="120" w:after="240" w:line="240" w:lineRule="auto"/>
+              <w:ind w:left="-120"/>
+              <w:rPr>
+                <w:rFonts w:ascii="Times New Roman" w:eastAsia="Times New Roman" w:hAnsi="Times New Roman" w:cs="Times New Roman"/>
+                <w:sz w:val="24"/>
+                <w:szCs w:val="24"/>
+              </w:rPr>
+            </w:pPr>
+            <w:r>
+              <w:rPr>
+                <w:rFonts w:ascii="Arial" w:eastAsia="Times New Roman" w:hAnsi="Arial" w:cs="Arial"/>
+                <w:b/>
+                <w:bCs/>
+                <w:color w:val="000000"/>
+                <w:sz w:val="23"/>
+                <w:szCs w:val="23"/>
+              </w:rPr>
+              <w:t>Post-conditions</w:t>
+            </w:r>
+          </w:p>
+        </w:tc>
+        <w:tc>
+          <w:tcPr>
+            <w:tcW w:w="6945" w:type="dxa"/>
+            <w:tcBorders>
+              <w:top w:val="single" w:sz="6" w:space="0" w:color="000000"/>
+              <w:left w:val="single" w:sz="6" w:space="0" w:color="000000"/>
+              <w:bottom w:val="single" w:sz="6" w:space="0" w:color="000000"/>
+              <w:right w:val="single" w:sz="6" w:space="0" w:color="000000"/>
+            </w:tcBorders>
+            <w:tcMar>
+              <w:top w:w="105" w:type="dxa"/>
+              <w:left w:w="245" w:type="dxa"/>
+              <w:bottom w:w="105" w:type="dxa"/>
+              <w:right w:w="105" w:type="dxa"/>
+            </w:tcMar>
+            <w:hideMark/>
+          </w:tcPr>
+          <w:p>
+            <w:pPr>
+              <w:pStyle w:val="ListParagraph"/>
+              <w:spacing w:before="120" w:after="0" w:line="240" w:lineRule="auto"/>
+              <w:ind w:left="360"/>
+              <w:rPr>
+                <w:rFonts w:ascii="Times New Roman" w:eastAsia="Times New Roman" w:hAnsi="Times New Roman" w:cs="Times New Roman"/>
+                <w:sz w:val="24"/>
+                <w:szCs w:val="24"/>
+              </w:rPr>
+            </w:pPr>
+          </w:p>
+        </w:tc>
+      </w:tr>
+      <w:tr>
+        <w:trPr>
+          <w:trHeight w:val="924"/>
+        </w:trPr>
+        <w:tc>
+          <w:tcPr>
+            <w:tcW w:w="2070" w:type="dxa"/>
+            <w:tcBorders>
+              <w:top w:val="single" w:sz="6" w:space="0" w:color="000000"/>
+              <w:left w:val="single" w:sz="6" w:space="0" w:color="000000"/>
+              <w:bottom w:val="single" w:sz="6" w:space="0" w:color="000000"/>
+              <w:right w:val="single" w:sz="6" w:space="0" w:color="000000"/>
+            </w:tcBorders>
+            <w:tcMar>
+              <w:top w:w="105" w:type="dxa"/>
+              <w:left w:w="245" w:type="dxa"/>
+              <w:bottom w:w="105" w:type="dxa"/>
+              <w:right w:w="105" w:type="dxa"/>
+            </w:tcMar>
+            <w:hideMark/>
+          </w:tcPr>
+          <w:p>
+            <w:pPr>
+              <w:spacing w:before="120" w:after="240" w:line="240" w:lineRule="auto"/>
+              <w:ind w:left="-120"/>
+              <w:rPr>
+                <w:rFonts w:ascii="Times New Roman" w:eastAsia="Times New Roman" w:hAnsi="Times New Roman" w:cs="Times New Roman"/>
+                <w:sz w:val="24"/>
+                <w:szCs w:val="24"/>
+              </w:rPr>
+            </w:pPr>
+            <w:r>
+              <w:rPr>
+                <w:rFonts w:ascii="Arial" w:eastAsia="Times New Roman" w:hAnsi="Arial" w:cs="Arial"/>
+                <w:b/>
+                <w:bCs/>
+                <w:color w:val="000000"/>
+                <w:sz w:val="23"/>
+                <w:szCs w:val="23"/>
+              </w:rPr>
+              <w:t>Alternative Actions</w:t>
+            </w:r>
+          </w:p>
+        </w:tc>
+        <w:tc>
+          <w:tcPr>
+            <w:tcW w:w="6945" w:type="dxa"/>
+            <w:tcBorders>
+              <w:top w:val="single" w:sz="6" w:space="0" w:color="000000"/>
+              <w:left w:val="single" w:sz="6" w:space="0" w:color="000000"/>
+              <w:bottom w:val="single" w:sz="6" w:space="0" w:color="000000"/>
+              <w:right w:val="single" w:sz="6" w:space="0" w:color="000000"/>
+            </w:tcBorders>
+            <w:tcMar>
+              <w:top w:w="105" w:type="dxa"/>
+              <w:left w:w="245" w:type="dxa"/>
+              <w:bottom w:w="105" w:type="dxa"/>
+              <w:right w:w="105" w:type="dxa"/>
+            </w:tcMar>
+            <w:hideMark/>
+          </w:tcPr>
+          <w:p>
+            <w:pPr>
+              <w:numPr>
+                <w:ilvl w:val="0"/>
+                <w:numId w:val="2"/>
+              </w:numPr>
+              <w:spacing w:after="0" w:line="240" w:lineRule="auto"/>
+              <w:textAlignment w:val="baseline"/>
+              <w:rPr>
+                <w:rFonts w:ascii="Arial" w:eastAsia="Times New Roman" w:hAnsi="Arial" w:cs="Arial"/>
+                <w:color w:val="000000"/>
+                <w:sz w:val="23"/>
+                <w:szCs w:val="23"/>
+              </w:rPr>
+            </w:pPr>
+            <w:r>
+              <w:rPr>
+                <w:rFonts w:ascii="Arial" w:eastAsia="Times New Roman" w:hAnsi="Arial" w:cs="Arial"/>
+                <w:color w:val="000000"/>
+                <w:sz w:val="23"/>
+                <w:szCs w:val="23"/>
+              </w:rPr>
+              <w:t>At step 4, the user may not select a screen.</w:t>
+            </w:r>
+          </w:p>
+          <w:p>
+            <w:pPr>
+              <w:numPr>
+                <w:ilvl w:val="0"/>
+                <w:numId w:val="2"/>
+              </w:numPr>
+              <w:spacing w:after="0" w:line="240" w:lineRule="auto"/>
+              <w:textAlignment w:val="baseline"/>
+              <w:rPr>
+                <w:rFonts w:ascii="Arial" w:eastAsia="Times New Roman" w:hAnsi="Arial" w:cs="Arial"/>
+                <w:color w:val="000000"/>
+                <w:sz w:val="23"/>
+                <w:szCs w:val="23"/>
+              </w:rPr>
+            </w:pPr>
+            <w:r>
+              <w:rPr>
+                <w:rFonts w:ascii="Arial" w:eastAsia="Times New Roman" w:hAnsi="Arial" w:cs="Arial"/>
+                <w:color w:val="000000"/>
+                <w:sz w:val="23"/>
+                <w:szCs w:val="23"/>
+              </w:rPr>
+              <w:t>At step 5</w:t>
+            </w:r>
+            <w:r>
+              <w:rPr>
+                <w:rFonts w:ascii="Arial" w:eastAsia="Times New Roman" w:hAnsi="Arial" w:cs="Arial"/>
+                <w:color w:val="000000"/>
+                <w:sz w:val="23"/>
+                <w:szCs w:val="23"/>
+              </w:rPr>
+              <w:t>, the user may cancel the screen sharing so it is never shared.</w:t>
+            </w:r>
+          </w:p>
+          <w:p>
+            <w:pPr>
+              <w:numPr>
+                <w:ilvl w:val="0"/>
+                <w:numId w:val="2"/>
+              </w:numPr>
+              <w:spacing w:after="0" w:line="240" w:lineRule="auto"/>
+              <w:textAlignment w:val="baseline"/>
+              <w:rPr>
+                <w:rFonts w:ascii="Arial" w:eastAsia="Times New Roman" w:hAnsi="Arial" w:cs="Arial"/>
+                <w:color w:val="000000"/>
+                <w:sz w:val="23"/>
+                <w:szCs w:val="23"/>
+              </w:rPr>
+            </w:pPr>
+            <w:r>
+              <w:rPr>
+                <w:rFonts w:ascii="Arial" w:eastAsia="Times New Roman" w:hAnsi="Arial" w:cs="Arial"/>
+                <w:color w:val="000000"/>
+                <w:sz w:val="23"/>
+                <w:szCs w:val="23"/>
+              </w:rPr>
+              <w:t>At ste</w:t>
+            </w:r>
+            <w:r>
+              <w:rPr>
+                <w:rFonts w:ascii="Arial" w:eastAsia="Times New Roman" w:hAnsi="Arial" w:cs="Arial"/>
+                <w:color w:val="000000"/>
+                <w:sz w:val="23"/>
+                <w:szCs w:val="23"/>
+              </w:rPr>
+              <w:t>p 5, if other participant shares his/her screen, the current</w:t>
+            </w:r>
+          </w:p>
+        </w:tc>
+      </w:tr>
+      <w:tr>
+        <w:tc>
+          <w:tcPr>
+            <w:tcW w:w="2070" w:type="dxa"/>
+            <w:tcBorders>
+              <w:top w:val="single" w:sz="6" w:space="0" w:color="000000"/>
+              <w:left w:val="single" w:sz="6" w:space="0" w:color="000000"/>
+              <w:bottom w:val="single" w:sz="6" w:space="0" w:color="000000"/>
+              <w:right w:val="single" w:sz="6" w:space="0" w:color="000000"/>
+            </w:tcBorders>
+            <w:tcMar>
+              <w:top w:w="105" w:type="dxa"/>
+              <w:left w:w="245" w:type="dxa"/>
+              <w:bottom w:w="105" w:type="dxa"/>
+              <w:right w:w="105" w:type="dxa"/>
+            </w:tcMar>
+            <w:hideMark/>
+          </w:tcPr>
+          <w:p>
+            <w:pPr>
+              <w:spacing w:before="120" w:after="240" w:line="240" w:lineRule="auto"/>
+              <w:ind w:left="-120"/>
+              <w:rPr>
+                <w:rFonts w:ascii="Times New Roman" w:eastAsia="Times New Roman" w:hAnsi="Times New Roman" w:cs="Times New Roman"/>
+                <w:sz w:val="24"/>
+                <w:szCs w:val="24"/>
+              </w:rPr>
+            </w:pPr>
+            <w:r>
+              <w:rPr>
+                <w:rFonts w:ascii="Arial" w:eastAsia="Times New Roman" w:hAnsi="Arial" w:cs="Arial"/>
+                <w:b/>
+                <w:bCs/>
+                <w:color w:val="000000"/>
+                <w:sz w:val="23"/>
+                <w:szCs w:val="23"/>
+              </w:rPr>
+              <w:t>Exceptions</w:t>
+            </w:r>
+          </w:p>
+        </w:tc>
+        <w:tc>
+          <w:tcPr>
+            <w:tcW w:w="6945" w:type="dxa"/>
+            <w:tcBorders>
+              <w:top w:val="single" w:sz="6" w:space="0" w:color="000000"/>
+              <w:left w:val="single" w:sz="6" w:space="0" w:color="000000"/>
+              <w:bottom w:val="single" w:sz="6" w:space="0" w:color="000000"/>
+              <w:right w:val="single" w:sz="6" w:space="0" w:color="000000"/>
+            </w:tcBorders>
+            <w:tcMar>
+              <w:top w:w="105" w:type="dxa"/>
+              <w:left w:w="245" w:type="dxa"/>
+              <w:bottom w:w="105" w:type="dxa"/>
+              <w:right w:w="105" w:type="dxa"/>
+            </w:tcMar>
+            <w:hideMark/>
+          </w:tcPr>
+          <w:p>
+            <w:pPr>
+              <w:pStyle w:val="ListParagraph"/>
+              <w:numPr>
+                <w:ilvl w:val="0"/>
+                <w:numId w:val="11"/>
+              </w:numPr>
+              <w:spacing w:after="240" w:line="240" w:lineRule="auto"/>
+              <w:textAlignment w:val="baseline"/>
+              <w:rPr>
+                <w:rFonts w:ascii="Arial" w:eastAsia="Times New Roman" w:hAnsi="Arial" w:cs="Arial"/>
+                <w:color w:val="000000"/>
+                <w:sz w:val="23"/>
+                <w:szCs w:val="23"/>
+              </w:rPr>
+            </w:pPr>
+            <w:r>
+              <w:rPr>
+                <w:rFonts w:ascii="Arial" w:eastAsia="Times New Roman" w:hAnsi="Arial" w:cs="Arial"/>
+                <w:color w:val="000000"/>
+                <w:sz w:val="23"/>
+                <w:szCs w:val="23"/>
+              </w:rPr>
+              <w:t>At step 2, the plugin is not installed.</w:t>
+            </w:r>
+          </w:p>
+          <w:p>
+            <w:pPr>
+              <w:pStyle w:val="ListParagraph"/>
+              <w:numPr>
+                <w:ilvl w:val="0"/>
+                <w:numId w:val="11"/>
+              </w:numPr>
+              <w:spacing w:after="240" w:line="240" w:lineRule="auto"/>
+              <w:textAlignment w:val="baseline"/>
+              <w:rPr>
+                <w:rFonts w:ascii="Arial" w:eastAsia="Times New Roman" w:hAnsi="Arial" w:cs="Arial"/>
+                <w:color w:val="000000"/>
+                <w:sz w:val="23"/>
+                <w:szCs w:val="23"/>
+              </w:rPr>
+            </w:pPr>
+            <w:r>
+              <w:rPr>
+                <w:rFonts w:ascii="Arial" w:eastAsia="Times New Roman" w:hAnsi="Arial" w:cs="Arial"/>
+                <w:color w:val="000000"/>
+                <w:sz w:val="23"/>
+                <w:szCs w:val="23"/>
+              </w:rPr>
+              <w:t>At step 2, the plugin fails to open.</w:t>
+            </w:r>
+          </w:p>
+        </w:tc>
+      </w:tr>
+    </w:tbl>
+    <w:p/>
+    <w:p/>
+    <w:p/>
     <w:p>
       <w:bookmarkStart w:id="0" w:name="_GoBack"/>
       <w:bookmarkEnd w:id="0"/>
@@ -8288,6 +9434,7 @@
   <w:style w:type="character" w:default="1" w:styleId="DefaultParagraphFont">
     <w:name w:val="Default Paragraph Font"/>
     <w:uiPriority w:val="1"/>
+    <w:semiHidden/>
     <w:unhideWhenUsed/>
   </w:style>
   <w:style w:type="table" w:default="1" w:styleId="TableNormal">
@@ -8527,6 +9674,7 @@
   <w:style w:type="character" w:default="1" w:styleId="DefaultParagraphFont">
     <w:name w:val="Default Paragraph Font"/>
     <w:uiPriority w:val="1"/>
+    <w:semiHidden/>
     <w:unhideWhenUsed/>
   </w:style>
   <w:style w:type="table" w:default="1" w:styleId="TableNormal">
@@ -8902,7 +10050,7 @@
 </file>
 
 <file path=customXml/itemProps1.xml><?xml version="1.0" encoding="utf-8"?>
-<ds:datastoreItem xmlns:ds="http://schemas.openxmlformats.org/officeDocument/2006/customXml" ds:itemID="{E6D9B28D-8D81-DE43-BDB3-3CEA59CEC9FB}">
+<ds:datastoreItem xmlns:ds="http://schemas.openxmlformats.org/officeDocument/2006/customXml" ds:itemID="{2AAF5206-48B7-8D4E-AC08-523763ED84BE}">
   <ds:schemaRefs>
     <ds:schemaRef ds:uri="http://schemas.openxmlformats.org/officeDocument/2006/bibliography"/>
   </ds:schemaRefs>

</xml_diff>

<commit_message>
updated the documentation for use story #241
</commit_message>
<xml_diff>
--- a/Documents/Our Docs/Use Cases.docx
+++ b/Documents/Our Docs/Use Cases.docx
@@ -3495,7 +3495,27 @@
                 <w:sz w:val="23"/>
                 <w:szCs w:val="23"/>
               </w:rPr>
-              <w:t>As an user I want to schedule real-time video conferences ahead of time with anyone in the system so that we can collaborate and have a better planning.</w:t>
+              <w:t xml:space="preserve">As </w:t>
+            </w:r>
+            <w:proofErr w:type="gramStart"/>
+            <w:r>
+              <w:rPr>
+                <w:rFonts w:ascii="Arial" w:eastAsia="Times New Roman" w:hAnsi="Arial" w:cs="Arial"/>
+                <w:color w:val="000000"/>
+                <w:sz w:val="23"/>
+                <w:szCs w:val="23"/>
+              </w:rPr>
+              <w:t>an</w:t>
+            </w:r>
+            <w:proofErr w:type="gramEnd"/>
+            <w:r>
+              <w:rPr>
+                <w:rFonts w:ascii="Arial" w:eastAsia="Times New Roman" w:hAnsi="Arial" w:cs="Arial"/>
+                <w:color w:val="000000"/>
+                <w:sz w:val="23"/>
+                <w:szCs w:val="23"/>
+              </w:rPr>
+              <w:t xml:space="preserve"> user I want to schedule real-time video conferences ahead of time with anyone in the system so that we can collaborate and have a better planning.</w:t>
             </w:r>
           </w:p>
         </w:tc>
@@ -6450,8 +6470,6 @@
               </w:rPr>
               <w:t xml:space="preserve"> room</w:t>
             </w:r>
-            <w:bookmarkStart w:id="0" w:name="_GoBack"/>
-            <w:bookmarkEnd w:id="0"/>
             <w:r>
               <w:rPr>
                 <w:rFonts w:ascii="Arial" w:eastAsia="Times New Roman" w:hAnsi="Arial" w:cs="Arial"/>
@@ -8504,6 +8522,7 @@
               </w:rPr>
               <w:t xml:space="preserve">As a mentor/mentor I want to draw on a virtual whiteboard so that I can visually explain anything better during </w:t>
             </w:r>
+            <w:proofErr w:type="gramStart"/>
             <w:r>
               <w:rPr>
                 <w:rFonts w:ascii="Arial" w:eastAsia="Times New Roman" w:hAnsi="Arial" w:cs="Arial"/>
@@ -8531,6 +8550,7 @@
               </w:rPr>
               <w:t>conferences</w:t>
             </w:r>
+            <w:proofErr w:type="gramEnd"/>
             <w:r>
               <w:rPr>
                 <w:rFonts w:ascii="Arial" w:eastAsia="Times New Roman" w:hAnsi="Arial" w:cs="Arial"/>
@@ -9702,7 +9722,27 @@
                 <w:sz w:val="23"/>
                 <w:szCs w:val="23"/>
               </w:rPr>
-              <w:t>As a meeting participant I want to invite more people to the video conference while it is happening so that they are allowed to join the meeting.</w:t>
+              <w:t xml:space="preserve">As a meeting participant I want to invite more people to the </w:t>
+            </w:r>
+            <w:proofErr w:type="gramStart"/>
+            <w:r>
+              <w:rPr>
+                <w:rFonts w:ascii="Arial" w:eastAsia="Times New Roman" w:hAnsi="Arial" w:cs="Arial"/>
+                <w:color w:val="000000"/>
+                <w:sz w:val="23"/>
+                <w:szCs w:val="23"/>
+              </w:rPr>
+              <w:t>video conference</w:t>
+            </w:r>
+            <w:proofErr w:type="gramEnd"/>
+            <w:r>
+              <w:rPr>
+                <w:rFonts w:ascii="Arial" w:eastAsia="Times New Roman" w:hAnsi="Arial" w:cs="Arial"/>
+                <w:color w:val="000000"/>
+                <w:sz w:val="23"/>
+                <w:szCs w:val="23"/>
+              </w:rPr>
+              <w:t xml:space="preserve"> while it is happening so that they are allowed to join the meeting.</w:t>
             </w:r>
           </w:p>
           <w:p>
@@ -10547,6 +10587,1271 @@
       </w:tr>
     </w:tbl>
     <w:p/>
+    <w:p/>
+    <w:p/>
+    <w:p/>
+    <w:tbl>
+      <w:tblPr>
+        <w:tblW w:w="0" w:type="auto"/>
+        <w:tblInd w:w="-25" w:type="dxa"/>
+        <w:tblCellMar>
+          <w:top w:w="15" w:type="dxa"/>
+          <w:left w:w="15" w:type="dxa"/>
+          <w:bottom w:w="15" w:type="dxa"/>
+          <w:right w:w="15" w:type="dxa"/>
+        </w:tblCellMar>
+        <w:tblLook w:val="04A0" w:firstRow="1" w:lastRow="0" w:firstColumn="1" w:lastColumn="0" w:noHBand="0" w:noVBand="1"/>
+      </w:tblPr>
+      <w:tblGrid>
+        <w:gridCol w:w="2046"/>
+        <w:gridCol w:w="6969"/>
+      </w:tblGrid>
+      <w:tr>
+        <w:trPr>
+          <w:trHeight w:val="510"/>
+        </w:trPr>
+        <w:tc>
+          <w:tcPr>
+            <w:tcW w:w="2046" w:type="dxa"/>
+            <w:tcBorders>
+              <w:top w:val="single" w:sz="6" w:space="0" w:color="000000"/>
+              <w:left w:val="single" w:sz="6" w:space="0" w:color="000000"/>
+              <w:bottom w:val="single" w:sz="6" w:space="0" w:color="000000"/>
+              <w:right w:val="single" w:sz="6" w:space="0" w:color="000000"/>
+            </w:tcBorders>
+            <w:shd w:val="clear" w:color="auto" w:fill="FFFFFF"/>
+            <w:tcMar>
+              <w:top w:w="105" w:type="dxa"/>
+              <w:left w:w="245" w:type="dxa"/>
+              <w:bottom w:w="105" w:type="dxa"/>
+              <w:right w:w="105" w:type="dxa"/>
+            </w:tcMar>
+            <w:hideMark/>
+          </w:tcPr>
+          <w:p>
+            <w:pPr>
+              <w:spacing w:before="120" w:after="240" w:line="240" w:lineRule="auto"/>
+              <w:ind w:left="-120"/>
+              <w:rPr>
+                <w:rFonts w:ascii="Times New Roman" w:eastAsia="Times New Roman" w:hAnsi="Times New Roman" w:cs="Times New Roman"/>
+                <w:sz w:val="24"/>
+                <w:szCs w:val="24"/>
+              </w:rPr>
+            </w:pPr>
+            <w:r>
+              <w:rPr>
+                <w:rFonts w:ascii="Arial" w:eastAsia="Times New Roman" w:hAnsi="Arial" w:cs="Arial"/>
+                <w:b/>
+                <w:bCs/>
+                <w:color w:val="000000"/>
+                <w:sz w:val="23"/>
+                <w:szCs w:val="23"/>
+                <w:shd w:val="clear" w:color="auto" w:fill="FFFFFF"/>
+              </w:rPr>
+              <w:t>Use Case ID</w:t>
+            </w:r>
+          </w:p>
+        </w:tc>
+        <w:tc>
+          <w:tcPr>
+            <w:tcW w:w="6969" w:type="dxa"/>
+            <w:tcBorders>
+              <w:top w:val="single" w:sz="6" w:space="0" w:color="000000"/>
+              <w:left w:val="single" w:sz="6" w:space="0" w:color="000000"/>
+              <w:bottom w:val="single" w:sz="6" w:space="0" w:color="000000"/>
+              <w:right w:val="single" w:sz="6" w:space="0" w:color="000000"/>
+            </w:tcBorders>
+            <w:tcMar>
+              <w:top w:w="105" w:type="dxa"/>
+              <w:left w:w="245" w:type="dxa"/>
+              <w:bottom w:w="105" w:type="dxa"/>
+              <w:right w:w="105" w:type="dxa"/>
+            </w:tcMar>
+            <w:hideMark/>
+          </w:tcPr>
+          <w:p>
+            <w:pPr>
+              <w:spacing w:after="0" w:line="240" w:lineRule="auto"/>
+              <w:ind w:left="-120"/>
+              <w:rPr>
+                <w:rFonts w:ascii="Times New Roman" w:eastAsia="Times New Roman" w:hAnsi="Times New Roman" w:cs="Times New Roman"/>
+                <w:sz w:val="24"/>
+                <w:szCs w:val="24"/>
+              </w:rPr>
+            </w:pPr>
+            <w:r>
+              <w:rPr>
+                <w:rFonts w:ascii="Arial" w:eastAsia="Times New Roman" w:hAnsi="Arial" w:cs="Arial"/>
+                <w:b/>
+                <w:bCs/>
+                <w:color w:val="000000"/>
+                <w:sz w:val="23"/>
+                <w:szCs w:val="23"/>
+              </w:rPr>
+              <w:t>CPv5-010</w:t>
+            </w:r>
+            <w:r>
+              <w:rPr>
+                <w:rFonts w:ascii="Arial" w:eastAsia="Times New Roman" w:hAnsi="Arial" w:cs="Arial"/>
+                <w:b/>
+                <w:bCs/>
+                <w:color w:val="000000"/>
+                <w:sz w:val="23"/>
+                <w:szCs w:val="23"/>
+              </w:rPr>
+              <w:t xml:space="preserve"> Schedule Video Conference</w:t>
+            </w:r>
+            <w:r>
+              <w:rPr>
+                <w:rFonts w:ascii="Arial" w:eastAsia="Times New Roman" w:hAnsi="Arial" w:cs="Arial"/>
+                <w:b/>
+                <w:bCs/>
+                <w:color w:val="000000"/>
+                <w:sz w:val="23"/>
+                <w:szCs w:val="23"/>
+              </w:rPr>
+              <w:t xml:space="preserve"> From Ticket</w:t>
+            </w:r>
+          </w:p>
+        </w:tc>
+      </w:tr>
+      <w:tr>
+        <w:trPr>
+          <w:trHeight w:val="483"/>
+        </w:trPr>
+        <w:tc>
+          <w:tcPr>
+            <w:tcW w:w="2046" w:type="dxa"/>
+            <w:tcBorders>
+              <w:top w:val="single" w:sz="6" w:space="0" w:color="000000"/>
+              <w:left w:val="single" w:sz="6" w:space="0" w:color="000000"/>
+              <w:bottom w:val="single" w:sz="6" w:space="0" w:color="000000"/>
+              <w:right w:val="single" w:sz="6" w:space="0" w:color="000000"/>
+            </w:tcBorders>
+            <w:shd w:val="clear" w:color="auto" w:fill="FFFFFF"/>
+            <w:tcMar>
+              <w:top w:w="105" w:type="dxa"/>
+              <w:left w:w="245" w:type="dxa"/>
+              <w:bottom w:w="105" w:type="dxa"/>
+              <w:right w:w="105" w:type="dxa"/>
+            </w:tcMar>
+            <w:hideMark/>
+          </w:tcPr>
+          <w:p>
+            <w:pPr>
+              <w:spacing w:before="120" w:after="240" w:line="240" w:lineRule="auto"/>
+              <w:ind w:left="-120"/>
+              <w:rPr>
+                <w:rFonts w:ascii="Times New Roman" w:eastAsia="Times New Roman" w:hAnsi="Times New Roman" w:cs="Times New Roman"/>
+                <w:sz w:val="24"/>
+                <w:szCs w:val="24"/>
+              </w:rPr>
+            </w:pPr>
+            <w:r>
+              <w:rPr>
+                <w:rFonts w:ascii="Arial" w:eastAsia="Times New Roman" w:hAnsi="Arial" w:cs="Arial"/>
+                <w:b/>
+                <w:bCs/>
+                <w:sz w:val="23"/>
+                <w:szCs w:val="23"/>
+                <w:shd w:val="clear" w:color="auto" w:fill="FFFFFF"/>
+              </w:rPr>
+              <w:t>Update for</w:t>
+            </w:r>
+          </w:p>
+        </w:tc>
+        <w:tc>
+          <w:tcPr>
+            <w:tcW w:w="6969" w:type="dxa"/>
+            <w:tcBorders>
+              <w:top w:val="single" w:sz="6" w:space="0" w:color="000000"/>
+              <w:left w:val="single" w:sz="6" w:space="0" w:color="000000"/>
+              <w:bottom w:val="single" w:sz="6" w:space="0" w:color="000000"/>
+              <w:right w:val="single" w:sz="6" w:space="0" w:color="000000"/>
+            </w:tcBorders>
+            <w:tcMar>
+              <w:top w:w="105" w:type="dxa"/>
+              <w:left w:w="245" w:type="dxa"/>
+              <w:bottom w:w="105" w:type="dxa"/>
+              <w:right w:w="105" w:type="dxa"/>
+            </w:tcMar>
+            <w:hideMark/>
+          </w:tcPr>
+          <w:p>
+            <w:pPr>
+              <w:spacing w:after="0" w:line="240" w:lineRule="auto"/>
+              <w:ind w:left="-120"/>
+              <w:rPr>
+                <w:rFonts w:ascii="Times New Roman" w:eastAsia="Times New Roman" w:hAnsi="Times New Roman" w:cs="Times New Roman"/>
+                <w:color w:val="FF0000"/>
+                <w:sz w:val="24"/>
+                <w:szCs w:val="24"/>
+              </w:rPr>
+            </w:pPr>
+          </w:p>
+        </w:tc>
+      </w:tr>
+      <w:tr>
+        <w:tc>
+          <w:tcPr>
+            <w:tcW w:w="2046" w:type="dxa"/>
+            <w:tcBorders>
+              <w:top w:val="single" w:sz="6" w:space="0" w:color="000000"/>
+              <w:left w:val="single" w:sz="6" w:space="0" w:color="000000"/>
+              <w:bottom w:val="single" w:sz="6" w:space="0" w:color="000000"/>
+              <w:right w:val="single" w:sz="6" w:space="0" w:color="000000"/>
+            </w:tcBorders>
+            <w:tcMar>
+              <w:top w:w="105" w:type="dxa"/>
+              <w:left w:w="245" w:type="dxa"/>
+              <w:bottom w:w="105" w:type="dxa"/>
+              <w:right w:w="105" w:type="dxa"/>
+            </w:tcMar>
+            <w:hideMark/>
+          </w:tcPr>
+          <w:p>
+            <w:pPr>
+              <w:spacing w:before="120" w:after="240" w:line="240" w:lineRule="auto"/>
+              <w:ind w:left="-120"/>
+              <w:rPr>
+                <w:rFonts w:ascii="Times New Roman" w:eastAsia="Times New Roman" w:hAnsi="Times New Roman" w:cs="Times New Roman"/>
+                <w:sz w:val="24"/>
+                <w:szCs w:val="24"/>
+              </w:rPr>
+            </w:pPr>
+            <w:r>
+              <w:rPr>
+                <w:rFonts w:ascii="Arial" w:eastAsia="Times New Roman" w:hAnsi="Arial" w:cs="Arial"/>
+                <w:b/>
+                <w:bCs/>
+                <w:color w:val="000000"/>
+                <w:sz w:val="23"/>
+                <w:szCs w:val="23"/>
+              </w:rPr>
+              <w:t>Description</w:t>
+            </w:r>
+          </w:p>
+        </w:tc>
+        <w:tc>
+          <w:tcPr>
+            <w:tcW w:w="6969" w:type="dxa"/>
+            <w:tcBorders>
+              <w:top w:val="single" w:sz="6" w:space="0" w:color="000000"/>
+              <w:left w:val="single" w:sz="6" w:space="0" w:color="000000"/>
+              <w:bottom w:val="single" w:sz="6" w:space="0" w:color="000000"/>
+              <w:right w:val="single" w:sz="6" w:space="0" w:color="000000"/>
+            </w:tcBorders>
+            <w:tcMar>
+              <w:top w:w="105" w:type="dxa"/>
+              <w:left w:w="245" w:type="dxa"/>
+              <w:bottom w:w="105" w:type="dxa"/>
+              <w:right w:w="105" w:type="dxa"/>
+            </w:tcMar>
+            <w:hideMark/>
+          </w:tcPr>
+          <w:p>
+            <w:pPr>
+              <w:numPr>
+                <w:ilvl w:val="0"/>
+                <w:numId w:val="20"/>
+              </w:numPr>
+              <w:shd w:val="clear" w:color="auto" w:fill="FFFFFF"/>
+              <w:spacing w:before="75" w:after="75" w:line="294" w:lineRule="atLeast"/>
+              <w:ind w:left="150"/>
+              <w:rPr>
+                <w:rFonts w:ascii="Helvetica Neue" w:eastAsia="Times New Roman" w:hAnsi="Helvetica Neue" w:cs="Times New Roman"/>
+                <w:color w:val="000000"/>
+                <w:sz w:val="21"/>
+                <w:szCs w:val="21"/>
+              </w:rPr>
+            </w:pPr>
+            <w:r>
+              <w:rPr>
+                <w:rFonts w:ascii="Helvetica Neue" w:eastAsia="Times New Roman" w:hAnsi="Helvetica Neue" w:cs="Times New Roman"/>
+                <w:color w:val="000000"/>
+                <w:sz w:val="21"/>
+                <w:szCs w:val="21"/>
+              </w:rPr>
+              <w:t xml:space="preserve">As a mentor I want to able to schedule a </w:t>
+            </w:r>
+            <w:r>
+              <w:rPr>
+                <w:rFonts w:ascii="Helvetica Neue" w:eastAsia="Times New Roman" w:hAnsi="Helvetica Neue" w:cs="Times New Roman"/>
+                <w:color w:val="000000"/>
+                <w:sz w:val="21"/>
+                <w:szCs w:val="21"/>
+              </w:rPr>
+              <w:t>videoconference</w:t>
+            </w:r>
+            <w:r>
+              <w:rPr>
+                <w:rFonts w:ascii="Helvetica Neue" w:eastAsia="Times New Roman" w:hAnsi="Helvetica Neue" w:cs="Times New Roman"/>
+                <w:color w:val="000000"/>
+                <w:sz w:val="21"/>
+                <w:szCs w:val="21"/>
+              </w:rPr>
+              <w:t xml:space="preserve"> from a ticket so that it can be easily scheduled.</w:t>
+            </w:r>
+          </w:p>
+        </w:tc>
+      </w:tr>
+      <w:tr>
+        <w:tc>
+          <w:tcPr>
+            <w:tcW w:w="2046" w:type="dxa"/>
+            <w:tcBorders>
+              <w:top w:val="single" w:sz="6" w:space="0" w:color="000000"/>
+              <w:left w:val="single" w:sz="6" w:space="0" w:color="000000"/>
+              <w:bottom w:val="single" w:sz="6" w:space="0" w:color="000000"/>
+              <w:right w:val="single" w:sz="6" w:space="0" w:color="000000"/>
+            </w:tcBorders>
+            <w:tcMar>
+              <w:top w:w="105" w:type="dxa"/>
+              <w:left w:w="245" w:type="dxa"/>
+              <w:bottom w:w="105" w:type="dxa"/>
+              <w:right w:w="105" w:type="dxa"/>
+            </w:tcMar>
+            <w:hideMark/>
+          </w:tcPr>
+          <w:p>
+            <w:pPr>
+              <w:spacing w:before="120" w:after="240" w:line="240" w:lineRule="auto"/>
+              <w:ind w:left="-120"/>
+              <w:rPr>
+                <w:rFonts w:ascii="Times New Roman" w:eastAsia="Times New Roman" w:hAnsi="Times New Roman" w:cs="Times New Roman"/>
+                <w:sz w:val="24"/>
+                <w:szCs w:val="24"/>
+              </w:rPr>
+            </w:pPr>
+            <w:r>
+              <w:rPr>
+                <w:rFonts w:ascii="Arial" w:eastAsia="Times New Roman" w:hAnsi="Arial" w:cs="Arial"/>
+                <w:b/>
+                <w:bCs/>
+                <w:color w:val="000000"/>
+                <w:sz w:val="23"/>
+                <w:szCs w:val="23"/>
+              </w:rPr>
+              <w:t>Actor</w:t>
+            </w:r>
+          </w:p>
+        </w:tc>
+        <w:tc>
+          <w:tcPr>
+            <w:tcW w:w="6969" w:type="dxa"/>
+            <w:tcBorders>
+              <w:top w:val="single" w:sz="6" w:space="0" w:color="000000"/>
+              <w:left w:val="single" w:sz="6" w:space="0" w:color="000000"/>
+              <w:bottom w:val="single" w:sz="6" w:space="0" w:color="000000"/>
+              <w:right w:val="single" w:sz="6" w:space="0" w:color="000000"/>
+            </w:tcBorders>
+            <w:tcMar>
+              <w:top w:w="105" w:type="dxa"/>
+              <w:left w:w="245" w:type="dxa"/>
+              <w:bottom w:w="105" w:type="dxa"/>
+              <w:right w:w="105" w:type="dxa"/>
+            </w:tcMar>
+            <w:hideMark/>
+          </w:tcPr>
+          <w:p>
+            <w:pPr>
+              <w:spacing w:before="120" w:after="240" w:line="240" w:lineRule="auto"/>
+              <w:ind w:left="-120"/>
+              <w:rPr>
+                <w:rFonts w:ascii="Times New Roman" w:eastAsia="Times New Roman" w:hAnsi="Times New Roman" w:cs="Times New Roman"/>
+                <w:sz w:val="24"/>
+                <w:szCs w:val="24"/>
+              </w:rPr>
+            </w:pPr>
+            <w:r>
+              <w:rPr>
+                <w:rFonts w:ascii="Arial" w:eastAsia="Times New Roman" w:hAnsi="Arial" w:cs="Arial"/>
+                <w:color w:val="000000"/>
+                <w:sz w:val="23"/>
+                <w:szCs w:val="23"/>
+              </w:rPr>
+              <w:t xml:space="preserve">    Mentor</w:t>
+            </w:r>
+          </w:p>
+        </w:tc>
+      </w:tr>
+      <w:tr>
+        <w:tc>
+          <w:tcPr>
+            <w:tcW w:w="2046" w:type="dxa"/>
+            <w:tcBorders>
+              <w:top w:val="single" w:sz="6" w:space="0" w:color="000000"/>
+              <w:left w:val="single" w:sz="6" w:space="0" w:color="000000"/>
+              <w:bottom w:val="single" w:sz="6" w:space="0" w:color="000000"/>
+              <w:right w:val="single" w:sz="6" w:space="0" w:color="000000"/>
+            </w:tcBorders>
+            <w:tcMar>
+              <w:top w:w="105" w:type="dxa"/>
+              <w:left w:w="245" w:type="dxa"/>
+              <w:bottom w:w="105" w:type="dxa"/>
+              <w:right w:w="105" w:type="dxa"/>
+            </w:tcMar>
+            <w:hideMark/>
+          </w:tcPr>
+          <w:p>
+            <w:pPr>
+              <w:spacing w:before="120" w:after="240" w:line="240" w:lineRule="auto"/>
+              <w:ind w:left="-120"/>
+              <w:rPr>
+                <w:rFonts w:ascii="Times New Roman" w:eastAsia="Times New Roman" w:hAnsi="Times New Roman" w:cs="Times New Roman"/>
+                <w:sz w:val="24"/>
+                <w:szCs w:val="24"/>
+              </w:rPr>
+            </w:pPr>
+            <w:r>
+              <w:rPr>
+                <w:rFonts w:ascii="Arial" w:eastAsia="Times New Roman" w:hAnsi="Arial" w:cs="Arial"/>
+                <w:b/>
+                <w:bCs/>
+                <w:color w:val="000000"/>
+                <w:sz w:val="23"/>
+                <w:szCs w:val="23"/>
+              </w:rPr>
+              <w:t>Pre-conditions</w:t>
+            </w:r>
+          </w:p>
+        </w:tc>
+        <w:tc>
+          <w:tcPr>
+            <w:tcW w:w="6969" w:type="dxa"/>
+            <w:tcBorders>
+              <w:top w:val="single" w:sz="6" w:space="0" w:color="000000"/>
+              <w:left w:val="single" w:sz="6" w:space="0" w:color="000000"/>
+              <w:bottom w:val="single" w:sz="6" w:space="0" w:color="000000"/>
+              <w:right w:val="single" w:sz="6" w:space="0" w:color="000000"/>
+            </w:tcBorders>
+            <w:tcMar>
+              <w:top w:w="105" w:type="dxa"/>
+              <w:left w:w="245" w:type="dxa"/>
+              <w:bottom w:w="105" w:type="dxa"/>
+              <w:right w:w="105" w:type="dxa"/>
+            </w:tcMar>
+            <w:hideMark/>
+          </w:tcPr>
+          <w:p>
+            <w:pPr>
+              <w:pStyle w:val="ListParagraph"/>
+              <w:numPr>
+                <w:ilvl w:val="0"/>
+                <w:numId w:val="7"/>
+              </w:numPr>
+              <w:spacing w:after="240" w:line="240" w:lineRule="auto"/>
+              <w:rPr>
+                <w:rFonts w:ascii="Arial" w:eastAsia="Times New Roman" w:hAnsi="Arial" w:cs="Arial"/>
+                <w:color w:val="000000"/>
+                <w:sz w:val="23"/>
+                <w:szCs w:val="23"/>
+              </w:rPr>
+            </w:pPr>
+            <w:r>
+              <w:rPr>
+                <w:rFonts w:ascii="Arial" w:eastAsia="Times New Roman" w:hAnsi="Arial" w:cs="Arial"/>
+                <w:color w:val="000000"/>
+                <w:sz w:val="23"/>
+                <w:szCs w:val="23"/>
+              </w:rPr>
+              <w:t xml:space="preserve">The </w:t>
+            </w:r>
+            <w:r>
+              <w:rPr>
+                <w:rFonts w:ascii="Arial" w:eastAsia="Times New Roman" w:hAnsi="Arial" w:cs="Arial"/>
+                <w:color w:val="000000"/>
+                <w:sz w:val="23"/>
+                <w:szCs w:val="23"/>
+              </w:rPr>
+              <w:t>mentor</w:t>
+            </w:r>
+            <w:r>
+              <w:rPr>
+                <w:rFonts w:ascii="Arial" w:eastAsia="Times New Roman" w:hAnsi="Arial" w:cs="Arial"/>
+                <w:color w:val="000000"/>
+                <w:sz w:val="23"/>
+                <w:szCs w:val="23"/>
+              </w:rPr>
+              <w:t xml:space="preserve"> is logged into the system.</w:t>
+            </w:r>
+          </w:p>
+          <w:p>
+            <w:pPr>
+              <w:pStyle w:val="ListParagraph"/>
+              <w:numPr>
+                <w:ilvl w:val="0"/>
+                <w:numId w:val="7"/>
+              </w:numPr>
+              <w:spacing w:after="240" w:line="240" w:lineRule="auto"/>
+              <w:rPr>
+                <w:rFonts w:ascii="Arial" w:eastAsia="Times New Roman" w:hAnsi="Arial" w:cs="Arial"/>
+                <w:color w:val="000000"/>
+                <w:sz w:val="23"/>
+                <w:szCs w:val="23"/>
+              </w:rPr>
+            </w:pPr>
+            <w:r>
+              <w:rPr>
+                <w:rFonts w:ascii="Arial" w:eastAsia="Times New Roman" w:hAnsi="Arial" w:cs="Arial"/>
+                <w:color w:val="000000"/>
+                <w:sz w:val="23"/>
+                <w:szCs w:val="23"/>
+              </w:rPr>
+              <w:t xml:space="preserve">The </w:t>
+            </w:r>
+            <w:r>
+              <w:rPr>
+                <w:rFonts w:ascii="Arial" w:eastAsia="Times New Roman" w:hAnsi="Arial" w:cs="Arial"/>
+                <w:color w:val="000000"/>
+                <w:sz w:val="23"/>
+                <w:szCs w:val="23"/>
+              </w:rPr>
+              <w:t>mentor has navigated clicked on a ticket on the homepage.</w:t>
+            </w:r>
+          </w:p>
+        </w:tc>
+      </w:tr>
+      <w:tr>
+        <w:tc>
+          <w:tcPr>
+            <w:tcW w:w="2046" w:type="dxa"/>
+            <w:tcBorders>
+              <w:top w:val="single" w:sz="6" w:space="0" w:color="000000"/>
+              <w:left w:val="single" w:sz="6" w:space="0" w:color="000000"/>
+              <w:bottom w:val="single" w:sz="6" w:space="0" w:color="000000"/>
+              <w:right w:val="single" w:sz="6" w:space="0" w:color="000000"/>
+            </w:tcBorders>
+            <w:tcMar>
+              <w:top w:w="105" w:type="dxa"/>
+              <w:left w:w="245" w:type="dxa"/>
+              <w:bottom w:w="105" w:type="dxa"/>
+              <w:right w:w="105" w:type="dxa"/>
+            </w:tcMar>
+            <w:hideMark/>
+          </w:tcPr>
+          <w:p>
+            <w:pPr>
+              <w:spacing w:before="120" w:after="240" w:line="240" w:lineRule="auto"/>
+              <w:ind w:left="-120"/>
+              <w:rPr>
+                <w:rFonts w:ascii="Times New Roman" w:eastAsia="Times New Roman" w:hAnsi="Times New Roman" w:cs="Times New Roman"/>
+                <w:sz w:val="24"/>
+                <w:szCs w:val="24"/>
+              </w:rPr>
+            </w:pPr>
+            <w:r>
+              <w:rPr>
+                <w:rFonts w:ascii="Arial" w:eastAsia="Times New Roman" w:hAnsi="Arial" w:cs="Arial"/>
+                <w:b/>
+                <w:bCs/>
+                <w:color w:val="000000"/>
+                <w:sz w:val="23"/>
+                <w:szCs w:val="23"/>
+              </w:rPr>
+              <w:t>Steps</w:t>
+            </w:r>
+          </w:p>
+        </w:tc>
+        <w:tc>
+          <w:tcPr>
+            <w:tcW w:w="6969" w:type="dxa"/>
+            <w:tcBorders>
+              <w:top w:val="single" w:sz="6" w:space="0" w:color="000000"/>
+              <w:left w:val="single" w:sz="6" w:space="0" w:color="000000"/>
+              <w:bottom w:val="single" w:sz="6" w:space="0" w:color="000000"/>
+              <w:right w:val="single" w:sz="6" w:space="0" w:color="000000"/>
+            </w:tcBorders>
+            <w:tcMar>
+              <w:top w:w="105" w:type="dxa"/>
+              <w:left w:w="245" w:type="dxa"/>
+              <w:bottom w:w="105" w:type="dxa"/>
+              <w:right w:w="105" w:type="dxa"/>
+            </w:tcMar>
+            <w:hideMark/>
+          </w:tcPr>
+          <w:p>
+            <w:pPr>
+              <w:numPr>
+                <w:ilvl w:val="0"/>
+                <w:numId w:val="21"/>
+              </w:numPr>
+              <w:spacing w:after="0" w:line="240" w:lineRule="auto"/>
+              <w:textAlignment w:val="baseline"/>
+              <w:rPr>
+                <w:rFonts w:ascii="Arial" w:eastAsia="Times New Roman" w:hAnsi="Arial" w:cs="Arial"/>
+                <w:color w:val="000000"/>
+                <w:sz w:val="23"/>
+                <w:szCs w:val="23"/>
+              </w:rPr>
+            </w:pPr>
+            <w:r>
+              <w:rPr>
+                <w:rFonts w:ascii="Arial" w:eastAsia="Times New Roman" w:hAnsi="Arial" w:cs="Arial"/>
+                <w:color w:val="000000"/>
+                <w:sz w:val="23"/>
+                <w:szCs w:val="23"/>
+              </w:rPr>
+              <w:t xml:space="preserve">The use case begins when the </w:t>
+            </w:r>
+            <w:r>
+              <w:rPr>
+                <w:rFonts w:ascii="Arial" w:eastAsia="Times New Roman" w:hAnsi="Arial" w:cs="Arial"/>
+                <w:color w:val="000000"/>
+                <w:sz w:val="23"/>
+                <w:szCs w:val="23"/>
+              </w:rPr>
+              <w:t>user clicks on th</w:t>
+            </w:r>
+            <w:r>
+              <w:rPr>
+                <w:rFonts w:ascii="Arial" w:eastAsia="Times New Roman" w:hAnsi="Arial" w:cs="Arial"/>
+                <w:color w:val="000000"/>
+                <w:sz w:val="23"/>
+                <w:szCs w:val="23"/>
+              </w:rPr>
+              <w:t xml:space="preserve">e </w:t>
+            </w:r>
+            <w:r>
+              <w:rPr>
+                <w:rFonts w:ascii="Arial" w:eastAsia="Times New Roman" w:hAnsi="Arial" w:cs="Arial"/>
+                <w:b/>
+                <w:color w:val="000000"/>
+                <w:sz w:val="23"/>
+                <w:szCs w:val="23"/>
+              </w:rPr>
+              <w:t>schedule meeting</w:t>
+            </w:r>
+            <w:r>
+              <w:rPr>
+                <w:rFonts w:ascii="Arial" w:eastAsia="Times New Roman" w:hAnsi="Arial" w:cs="Arial"/>
+                <w:color w:val="000000"/>
+                <w:sz w:val="23"/>
+                <w:szCs w:val="23"/>
+              </w:rPr>
+              <w:t xml:space="preserve"> button.</w:t>
+            </w:r>
+          </w:p>
+          <w:p>
+            <w:pPr>
+              <w:numPr>
+                <w:ilvl w:val="0"/>
+                <w:numId w:val="21"/>
+              </w:numPr>
+              <w:spacing w:after="0" w:line="240" w:lineRule="auto"/>
+              <w:textAlignment w:val="baseline"/>
+              <w:rPr>
+                <w:rFonts w:ascii="Arial" w:eastAsia="Times New Roman" w:hAnsi="Arial" w:cs="Arial"/>
+                <w:color w:val="000000"/>
+                <w:sz w:val="23"/>
+                <w:szCs w:val="23"/>
+              </w:rPr>
+            </w:pPr>
+            <w:r>
+              <w:rPr>
+                <w:rFonts w:ascii="Arial" w:eastAsia="Times New Roman" w:hAnsi="Arial" w:cs="Arial"/>
+                <w:color w:val="000000"/>
+                <w:sz w:val="23"/>
+                <w:szCs w:val="23"/>
+              </w:rPr>
+              <w:t xml:space="preserve">The system shall </w:t>
+            </w:r>
+            <w:r>
+              <w:rPr>
+                <w:rFonts w:ascii="Arial" w:eastAsia="Times New Roman" w:hAnsi="Arial" w:cs="Arial"/>
+                <w:color w:val="000000"/>
+                <w:sz w:val="23"/>
+                <w:szCs w:val="23"/>
+              </w:rPr>
+              <w:t>present</w:t>
+            </w:r>
+            <w:r>
+              <w:rPr>
+                <w:rFonts w:ascii="Arial" w:eastAsia="Times New Roman" w:hAnsi="Arial" w:cs="Arial"/>
+                <w:color w:val="000000"/>
+                <w:sz w:val="23"/>
+                <w:szCs w:val="23"/>
+              </w:rPr>
+              <w:t xml:space="preserve"> the user with a form for the </w:t>
+            </w:r>
+            <w:r>
+              <w:rPr>
+                <w:rFonts w:ascii="Arial" w:eastAsia="Times New Roman" w:hAnsi="Arial" w:cs="Arial"/>
+                <w:color w:val="000000"/>
+                <w:sz w:val="23"/>
+                <w:szCs w:val="23"/>
+              </w:rPr>
+              <w:t>videoconference</w:t>
+            </w:r>
+            <w:r>
+              <w:rPr>
+                <w:rFonts w:ascii="Arial" w:eastAsia="Times New Roman" w:hAnsi="Arial" w:cs="Arial"/>
+                <w:color w:val="000000"/>
+                <w:sz w:val="23"/>
+                <w:szCs w:val="23"/>
+              </w:rPr>
+              <w:t xml:space="preserve"> creation</w:t>
+            </w:r>
+            <w:r>
+              <w:rPr>
+                <w:rFonts w:ascii="Arial" w:eastAsia="Times New Roman" w:hAnsi="Arial" w:cs="Arial"/>
+                <w:color w:val="000000"/>
+                <w:sz w:val="23"/>
+                <w:szCs w:val="23"/>
+              </w:rPr>
+              <w:t xml:space="preserve">, </w:t>
+            </w:r>
+            <w:r>
+              <w:rPr>
+                <w:rFonts w:ascii="Arial" w:eastAsia="Times New Roman" w:hAnsi="Arial" w:cs="Arial"/>
+                <w:color w:val="000000"/>
+                <w:sz w:val="23"/>
+                <w:szCs w:val="23"/>
+              </w:rPr>
+              <w:t>automatically</w:t>
+            </w:r>
+            <w:r>
+              <w:rPr>
+                <w:rFonts w:ascii="Arial" w:eastAsia="Times New Roman" w:hAnsi="Arial" w:cs="Arial"/>
+                <w:color w:val="000000"/>
+                <w:sz w:val="23"/>
+                <w:szCs w:val="23"/>
+              </w:rPr>
+              <w:t xml:space="preserve"> filled with</w:t>
+            </w:r>
+            <w:r>
+              <w:rPr>
+                <w:rFonts w:ascii="Arial" w:eastAsia="Times New Roman" w:hAnsi="Arial" w:cs="Arial"/>
+                <w:color w:val="000000"/>
+                <w:sz w:val="23"/>
+                <w:szCs w:val="23"/>
+              </w:rPr>
+              <w:t xml:space="preserve"> </w:t>
+            </w:r>
+            <w:r>
+              <w:rPr>
+                <w:rFonts w:ascii="Arial" w:eastAsia="Times New Roman" w:hAnsi="Arial" w:cs="Arial"/>
+                <w:b/>
+                <w:color w:val="000000"/>
+                <w:sz w:val="23"/>
+                <w:szCs w:val="23"/>
+              </w:rPr>
+              <w:t>subject</w:t>
+            </w:r>
+            <w:r>
+              <w:rPr>
+                <w:rFonts w:ascii="Arial" w:eastAsia="Times New Roman" w:hAnsi="Arial" w:cs="Arial"/>
+                <w:color w:val="000000"/>
+                <w:sz w:val="23"/>
+                <w:szCs w:val="23"/>
+              </w:rPr>
+              <w:t xml:space="preserve"> and </w:t>
+            </w:r>
+            <w:r>
+              <w:rPr>
+                <w:rFonts w:ascii="Arial" w:eastAsia="Times New Roman" w:hAnsi="Arial" w:cs="Arial"/>
+                <w:b/>
+                <w:color w:val="000000"/>
+                <w:sz w:val="23"/>
+                <w:szCs w:val="23"/>
+              </w:rPr>
+              <w:t>notes</w:t>
+            </w:r>
+            <w:r>
+              <w:rPr>
+                <w:rFonts w:ascii="Arial" w:eastAsia="Times New Roman" w:hAnsi="Arial" w:cs="Arial"/>
+                <w:color w:val="000000"/>
+                <w:sz w:val="23"/>
+                <w:szCs w:val="23"/>
+              </w:rPr>
+              <w:t xml:space="preserve"> fields.</w:t>
+            </w:r>
+            <w:bookmarkStart w:id="0" w:name="_GoBack"/>
+            <w:bookmarkEnd w:id="0"/>
+          </w:p>
+          <w:p>
+            <w:pPr>
+              <w:numPr>
+                <w:ilvl w:val="0"/>
+                <w:numId w:val="21"/>
+              </w:numPr>
+              <w:spacing w:after="0" w:line="240" w:lineRule="auto"/>
+              <w:textAlignment w:val="baseline"/>
+              <w:rPr>
+                <w:rFonts w:ascii="Arial" w:eastAsia="Times New Roman" w:hAnsi="Arial" w:cs="Arial"/>
+                <w:color w:val="000000"/>
+                <w:sz w:val="23"/>
+                <w:szCs w:val="23"/>
+              </w:rPr>
+            </w:pPr>
+            <w:r>
+              <w:rPr>
+                <w:rFonts w:ascii="Arial" w:eastAsia="Times New Roman" w:hAnsi="Arial" w:cs="Arial"/>
+                <w:color w:val="000000"/>
+                <w:sz w:val="23"/>
+                <w:szCs w:val="23"/>
+              </w:rPr>
+              <w:t xml:space="preserve">The user shall enter the </w:t>
+            </w:r>
+            <w:r>
+              <w:rPr>
+                <w:rFonts w:ascii="Arial" w:eastAsia="Times New Roman" w:hAnsi="Arial" w:cs="Arial"/>
+                <w:b/>
+                <w:color w:val="000000"/>
+                <w:sz w:val="23"/>
+                <w:szCs w:val="23"/>
+              </w:rPr>
+              <w:t xml:space="preserve">date, time, </w:t>
+            </w:r>
+            <w:r>
+              <w:rPr>
+                <w:rFonts w:ascii="Arial" w:eastAsia="Times New Roman" w:hAnsi="Arial" w:cs="Arial"/>
+                <w:color w:val="000000"/>
+                <w:sz w:val="23"/>
+                <w:szCs w:val="23"/>
+              </w:rPr>
+              <w:t xml:space="preserve">and </w:t>
+            </w:r>
+            <w:r>
+              <w:rPr>
+                <w:rFonts w:ascii="Arial" w:eastAsia="Times New Roman" w:hAnsi="Arial" w:cs="Arial"/>
+                <w:color w:val="000000"/>
+                <w:sz w:val="23"/>
+                <w:szCs w:val="23"/>
+              </w:rPr>
+              <w:t xml:space="preserve">any other </w:t>
+            </w:r>
+            <w:r>
+              <w:rPr>
+                <w:rFonts w:ascii="Arial" w:eastAsia="Times New Roman" w:hAnsi="Arial" w:cs="Arial"/>
+                <w:b/>
+                <w:color w:val="000000"/>
+                <w:sz w:val="23"/>
+                <w:szCs w:val="23"/>
+              </w:rPr>
+              <w:t>i</w:t>
+            </w:r>
+            <w:r>
+              <w:rPr>
+                <w:rFonts w:ascii="Arial" w:eastAsia="Times New Roman" w:hAnsi="Arial" w:cs="Arial"/>
+                <w:b/>
+                <w:color w:val="000000"/>
+                <w:sz w:val="23"/>
+                <w:szCs w:val="23"/>
+              </w:rPr>
+              <w:t>nvitee emails.</w:t>
+            </w:r>
+            <w:r>
+              <w:rPr>
+                <w:rFonts w:ascii="Arial" w:eastAsia="Times New Roman" w:hAnsi="Arial" w:cs="Arial"/>
+                <w:color w:val="000000"/>
+                <w:sz w:val="23"/>
+                <w:szCs w:val="23"/>
+              </w:rPr>
+              <w:t xml:space="preserve"> </w:t>
+            </w:r>
+          </w:p>
+          <w:p>
+            <w:pPr>
+              <w:numPr>
+                <w:ilvl w:val="0"/>
+                <w:numId w:val="21"/>
+              </w:numPr>
+              <w:spacing w:after="0" w:line="240" w:lineRule="auto"/>
+              <w:textAlignment w:val="baseline"/>
+              <w:rPr>
+                <w:rFonts w:ascii="Arial" w:eastAsia="Times New Roman" w:hAnsi="Arial" w:cs="Arial"/>
+                <w:color w:val="000000"/>
+                <w:sz w:val="23"/>
+                <w:szCs w:val="23"/>
+              </w:rPr>
+            </w:pPr>
+            <w:r>
+              <w:rPr>
+                <w:rFonts w:ascii="Arial" w:eastAsia="Times New Roman" w:hAnsi="Arial" w:cs="Arial"/>
+                <w:color w:val="000000"/>
+                <w:sz w:val="23"/>
+                <w:szCs w:val="23"/>
+              </w:rPr>
+              <w:t xml:space="preserve">The use case ends when the </w:t>
+            </w:r>
+            <w:r>
+              <w:rPr>
+                <w:rFonts w:ascii="Arial" w:eastAsia="Times New Roman" w:hAnsi="Arial" w:cs="Arial"/>
+                <w:color w:val="000000"/>
+                <w:sz w:val="23"/>
+                <w:szCs w:val="23"/>
+              </w:rPr>
+              <w:t>user</w:t>
+            </w:r>
+            <w:r>
+              <w:rPr>
+                <w:rFonts w:ascii="Arial" w:eastAsia="Times New Roman" w:hAnsi="Arial" w:cs="Arial"/>
+                <w:color w:val="000000"/>
+                <w:sz w:val="23"/>
+                <w:szCs w:val="23"/>
+              </w:rPr>
+              <w:t xml:space="preserve"> </w:t>
+            </w:r>
+            <w:r>
+              <w:rPr>
+                <w:rFonts w:ascii="Arial" w:eastAsia="Times New Roman" w:hAnsi="Arial" w:cs="Arial"/>
+                <w:color w:val="000000"/>
+                <w:sz w:val="23"/>
+                <w:szCs w:val="23"/>
+              </w:rPr>
+              <w:t xml:space="preserve">clicks the </w:t>
+            </w:r>
+            <w:r>
+              <w:rPr>
+                <w:rFonts w:ascii="Arial" w:eastAsia="Times New Roman" w:hAnsi="Arial" w:cs="Arial"/>
+                <w:b/>
+                <w:color w:val="000000"/>
+                <w:sz w:val="23"/>
+                <w:szCs w:val="23"/>
+              </w:rPr>
+              <w:t>schedule</w:t>
+            </w:r>
+            <w:r>
+              <w:rPr>
+                <w:rFonts w:ascii="Arial" w:eastAsia="Times New Roman" w:hAnsi="Arial" w:cs="Arial"/>
+                <w:color w:val="000000"/>
+                <w:sz w:val="23"/>
+                <w:szCs w:val="23"/>
+              </w:rPr>
+              <w:t xml:space="preserve"> button.</w:t>
+            </w:r>
+          </w:p>
+        </w:tc>
+      </w:tr>
+      <w:tr>
+        <w:tc>
+          <w:tcPr>
+            <w:tcW w:w="2046" w:type="dxa"/>
+            <w:tcBorders>
+              <w:top w:val="single" w:sz="6" w:space="0" w:color="000000"/>
+              <w:left w:val="single" w:sz="6" w:space="0" w:color="000000"/>
+              <w:bottom w:val="single" w:sz="6" w:space="0" w:color="000000"/>
+              <w:right w:val="single" w:sz="6" w:space="0" w:color="000000"/>
+            </w:tcBorders>
+            <w:tcMar>
+              <w:top w:w="105" w:type="dxa"/>
+              <w:left w:w="245" w:type="dxa"/>
+              <w:bottom w:w="105" w:type="dxa"/>
+              <w:right w:w="105" w:type="dxa"/>
+            </w:tcMar>
+            <w:hideMark/>
+          </w:tcPr>
+          <w:p>
+            <w:pPr>
+              <w:spacing w:before="120" w:after="240" w:line="240" w:lineRule="auto"/>
+              <w:ind w:left="-120"/>
+              <w:rPr>
+                <w:rFonts w:ascii="Times New Roman" w:eastAsia="Times New Roman" w:hAnsi="Times New Roman" w:cs="Times New Roman"/>
+                <w:sz w:val="24"/>
+                <w:szCs w:val="24"/>
+              </w:rPr>
+            </w:pPr>
+            <w:r>
+              <w:rPr>
+                <w:rFonts w:ascii="Arial" w:eastAsia="Times New Roman" w:hAnsi="Arial" w:cs="Arial"/>
+                <w:b/>
+                <w:bCs/>
+                <w:color w:val="000000"/>
+                <w:sz w:val="23"/>
+                <w:szCs w:val="23"/>
+              </w:rPr>
+              <w:t>Post-conditions</w:t>
+            </w:r>
+          </w:p>
+        </w:tc>
+        <w:tc>
+          <w:tcPr>
+            <w:tcW w:w="6969" w:type="dxa"/>
+            <w:tcBorders>
+              <w:top w:val="single" w:sz="6" w:space="0" w:color="000000"/>
+              <w:left w:val="single" w:sz="6" w:space="0" w:color="000000"/>
+              <w:bottom w:val="single" w:sz="6" w:space="0" w:color="000000"/>
+              <w:right w:val="single" w:sz="6" w:space="0" w:color="000000"/>
+            </w:tcBorders>
+            <w:tcMar>
+              <w:top w:w="105" w:type="dxa"/>
+              <w:left w:w="245" w:type="dxa"/>
+              <w:bottom w:w="105" w:type="dxa"/>
+              <w:right w:w="105" w:type="dxa"/>
+            </w:tcMar>
+            <w:hideMark/>
+          </w:tcPr>
+          <w:p>
+            <w:pPr>
+              <w:pStyle w:val="ListParagraph"/>
+              <w:numPr>
+                <w:ilvl w:val="0"/>
+                <w:numId w:val="7"/>
+              </w:numPr>
+              <w:spacing w:after="240" w:line="240" w:lineRule="auto"/>
+              <w:rPr>
+                <w:rFonts w:ascii="Arial" w:eastAsia="Times New Roman" w:hAnsi="Arial" w:cs="Arial"/>
+                <w:color w:val="000000"/>
+                <w:sz w:val="23"/>
+                <w:szCs w:val="23"/>
+              </w:rPr>
+            </w:pPr>
+            <w:r>
+              <w:rPr>
+                <w:rFonts w:ascii="Arial" w:eastAsia="Times New Roman" w:hAnsi="Arial" w:cs="Arial"/>
+                <w:color w:val="000000"/>
+                <w:sz w:val="23"/>
+                <w:szCs w:val="23"/>
+              </w:rPr>
+              <w:t>The system validates the entered input</w:t>
+            </w:r>
+          </w:p>
+          <w:p>
+            <w:pPr>
+              <w:pStyle w:val="ListParagraph"/>
+              <w:numPr>
+                <w:ilvl w:val="0"/>
+                <w:numId w:val="7"/>
+              </w:numPr>
+              <w:spacing w:after="240" w:line="240" w:lineRule="auto"/>
+              <w:rPr>
+                <w:rFonts w:ascii="Arial" w:eastAsia="Times New Roman" w:hAnsi="Arial" w:cs="Arial"/>
+                <w:color w:val="000000"/>
+                <w:sz w:val="23"/>
+                <w:szCs w:val="23"/>
+              </w:rPr>
+            </w:pPr>
+            <w:r>
+              <w:rPr>
+                <w:rFonts w:ascii="Arial" w:eastAsia="Times New Roman" w:hAnsi="Arial" w:cs="Arial"/>
+                <w:color w:val="000000"/>
+                <w:sz w:val="23"/>
+                <w:szCs w:val="23"/>
+              </w:rPr>
+              <w:t>The number of video conference records has increased by one</w:t>
+            </w:r>
+          </w:p>
+          <w:p>
+            <w:pPr>
+              <w:pStyle w:val="ListParagraph"/>
+              <w:numPr>
+                <w:ilvl w:val="0"/>
+                <w:numId w:val="7"/>
+              </w:numPr>
+              <w:spacing w:after="240" w:line="240" w:lineRule="auto"/>
+              <w:rPr>
+                <w:rFonts w:ascii="Times New Roman" w:eastAsia="Times New Roman" w:hAnsi="Times New Roman" w:cs="Times New Roman"/>
+                <w:sz w:val="24"/>
+                <w:szCs w:val="24"/>
+              </w:rPr>
+            </w:pPr>
+            <w:r>
+              <w:rPr>
+                <w:rFonts w:ascii="Arial" w:eastAsia="Times New Roman" w:hAnsi="Arial" w:cs="Arial"/>
+                <w:color w:val="000000"/>
+                <w:sz w:val="23"/>
+                <w:szCs w:val="23"/>
+              </w:rPr>
+              <w:t>An invitation is sent to each invitee.</w:t>
+            </w:r>
+          </w:p>
+          <w:p>
+            <w:pPr>
+              <w:pStyle w:val="ListParagraph"/>
+              <w:numPr>
+                <w:ilvl w:val="0"/>
+                <w:numId w:val="7"/>
+              </w:numPr>
+              <w:spacing w:after="240" w:line="240" w:lineRule="auto"/>
+              <w:rPr>
+                <w:rFonts w:ascii="Times New Roman" w:eastAsia="Times New Roman" w:hAnsi="Times New Roman" w:cs="Times New Roman"/>
+                <w:sz w:val="24"/>
+                <w:szCs w:val="24"/>
+              </w:rPr>
+            </w:pPr>
+            <w:r>
+              <w:rPr>
+                <w:rFonts w:ascii="Arial" w:eastAsia="Times New Roman" w:hAnsi="Arial" w:cs="Arial"/>
+                <w:color w:val="000000"/>
+                <w:sz w:val="23"/>
+                <w:szCs w:val="23"/>
+              </w:rPr>
+              <w:t>The user is redirected to the meeting details page.</w:t>
+            </w:r>
+          </w:p>
+        </w:tc>
+      </w:tr>
+      <w:tr>
+        <w:trPr>
+          <w:trHeight w:val="753"/>
+        </w:trPr>
+        <w:tc>
+          <w:tcPr>
+            <w:tcW w:w="2046" w:type="dxa"/>
+            <w:tcBorders>
+              <w:top w:val="single" w:sz="6" w:space="0" w:color="000000"/>
+              <w:left w:val="single" w:sz="6" w:space="0" w:color="000000"/>
+              <w:bottom w:val="single" w:sz="6" w:space="0" w:color="000000"/>
+              <w:right w:val="single" w:sz="6" w:space="0" w:color="000000"/>
+            </w:tcBorders>
+            <w:tcMar>
+              <w:top w:w="105" w:type="dxa"/>
+              <w:left w:w="245" w:type="dxa"/>
+              <w:bottom w:w="105" w:type="dxa"/>
+              <w:right w:w="105" w:type="dxa"/>
+            </w:tcMar>
+            <w:hideMark/>
+          </w:tcPr>
+          <w:p>
+            <w:pPr>
+              <w:spacing w:before="120" w:after="240" w:line="240" w:lineRule="auto"/>
+              <w:ind w:left="-120"/>
+              <w:rPr>
+                <w:rFonts w:ascii="Times New Roman" w:eastAsia="Times New Roman" w:hAnsi="Times New Roman" w:cs="Times New Roman"/>
+                <w:sz w:val="24"/>
+                <w:szCs w:val="24"/>
+              </w:rPr>
+            </w:pPr>
+            <w:r>
+              <w:rPr>
+                <w:rFonts w:ascii="Arial" w:eastAsia="Times New Roman" w:hAnsi="Arial" w:cs="Arial"/>
+                <w:b/>
+                <w:bCs/>
+                <w:color w:val="000000"/>
+                <w:sz w:val="23"/>
+                <w:szCs w:val="23"/>
+              </w:rPr>
+              <w:t>Alternative Actions</w:t>
+            </w:r>
+          </w:p>
+        </w:tc>
+        <w:tc>
+          <w:tcPr>
+            <w:tcW w:w="6969" w:type="dxa"/>
+            <w:tcBorders>
+              <w:top w:val="single" w:sz="6" w:space="0" w:color="000000"/>
+              <w:left w:val="single" w:sz="6" w:space="0" w:color="000000"/>
+              <w:bottom w:val="single" w:sz="6" w:space="0" w:color="000000"/>
+              <w:right w:val="single" w:sz="6" w:space="0" w:color="000000"/>
+            </w:tcBorders>
+            <w:tcMar>
+              <w:top w:w="105" w:type="dxa"/>
+              <w:left w:w="245" w:type="dxa"/>
+              <w:bottom w:w="105" w:type="dxa"/>
+              <w:right w:w="105" w:type="dxa"/>
+            </w:tcMar>
+            <w:hideMark/>
+          </w:tcPr>
+          <w:p>
+            <w:pPr>
+              <w:pStyle w:val="ListParagraph"/>
+              <w:numPr>
+                <w:ilvl w:val="0"/>
+                <w:numId w:val="7"/>
+              </w:numPr>
+              <w:spacing w:after="240" w:line="240" w:lineRule="auto"/>
+              <w:rPr>
+                <w:rFonts w:ascii="Arial" w:eastAsia="Times New Roman" w:hAnsi="Arial" w:cs="Arial"/>
+                <w:color w:val="000000"/>
+                <w:sz w:val="23"/>
+                <w:szCs w:val="23"/>
+              </w:rPr>
+            </w:pPr>
+            <w:r>
+              <w:rPr>
+                <w:rFonts w:ascii="Arial" w:eastAsia="Times New Roman" w:hAnsi="Arial" w:cs="Arial"/>
+                <w:color w:val="000000"/>
+                <w:sz w:val="23"/>
+                <w:szCs w:val="23"/>
+              </w:rPr>
+              <w:t>After step 2, the user may opt not to enter the information and leave the page.</w:t>
+            </w:r>
+          </w:p>
+        </w:tc>
+      </w:tr>
+      <w:tr>
+        <w:tc>
+          <w:tcPr>
+            <w:tcW w:w="2046" w:type="dxa"/>
+            <w:tcBorders>
+              <w:top w:val="single" w:sz="6" w:space="0" w:color="000000"/>
+              <w:left w:val="single" w:sz="6" w:space="0" w:color="000000"/>
+              <w:bottom w:val="single" w:sz="6" w:space="0" w:color="000000"/>
+              <w:right w:val="single" w:sz="6" w:space="0" w:color="000000"/>
+            </w:tcBorders>
+            <w:tcMar>
+              <w:top w:w="105" w:type="dxa"/>
+              <w:left w:w="245" w:type="dxa"/>
+              <w:bottom w:w="105" w:type="dxa"/>
+              <w:right w:w="105" w:type="dxa"/>
+            </w:tcMar>
+            <w:hideMark/>
+          </w:tcPr>
+          <w:p>
+            <w:pPr>
+              <w:spacing w:before="120" w:after="240" w:line="240" w:lineRule="auto"/>
+              <w:ind w:left="-120"/>
+              <w:rPr>
+                <w:rFonts w:ascii="Times New Roman" w:eastAsia="Times New Roman" w:hAnsi="Times New Roman" w:cs="Times New Roman"/>
+                <w:sz w:val="24"/>
+                <w:szCs w:val="24"/>
+              </w:rPr>
+            </w:pPr>
+            <w:r>
+              <w:rPr>
+                <w:rFonts w:ascii="Arial" w:eastAsia="Times New Roman" w:hAnsi="Arial" w:cs="Arial"/>
+                <w:b/>
+                <w:bCs/>
+                <w:color w:val="000000"/>
+                <w:sz w:val="23"/>
+                <w:szCs w:val="23"/>
+              </w:rPr>
+              <w:t>Exceptions</w:t>
+            </w:r>
+          </w:p>
+        </w:tc>
+        <w:tc>
+          <w:tcPr>
+            <w:tcW w:w="6969" w:type="dxa"/>
+            <w:tcBorders>
+              <w:top w:val="single" w:sz="6" w:space="0" w:color="000000"/>
+              <w:left w:val="single" w:sz="6" w:space="0" w:color="000000"/>
+              <w:bottom w:val="single" w:sz="6" w:space="0" w:color="000000"/>
+              <w:right w:val="single" w:sz="6" w:space="0" w:color="000000"/>
+            </w:tcBorders>
+            <w:tcMar>
+              <w:top w:w="105" w:type="dxa"/>
+              <w:left w:w="245" w:type="dxa"/>
+              <w:bottom w:w="105" w:type="dxa"/>
+              <w:right w:w="105" w:type="dxa"/>
+            </w:tcMar>
+            <w:hideMark/>
+          </w:tcPr>
+          <w:p>
+            <w:pPr>
+              <w:spacing w:after="240" w:line="240" w:lineRule="auto"/>
+              <w:textAlignment w:val="baseline"/>
+              <w:rPr>
+                <w:rFonts w:ascii="Arial" w:eastAsia="Times New Roman" w:hAnsi="Arial" w:cs="Arial"/>
+                <w:color w:val="000000"/>
+                <w:sz w:val="23"/>
+                <w:szCs w:val="23"/>
+              </w:rPr>
+            </w:pPr>
+            <w:r>
+              <w:rPr>
+                <w:rFonts w:ascii="Arial" w:eastAsia="Times New Roman" w:hAnsi="Arial" w:cs="Arial"/>
+                <w:color w:val="000000"/>
+                <w:sz w:val="23"/>
+                <w:szCs w:val="23"/>
+              </w:rPr>
+              <w:t>NONE</w:t>
+            </w:r>
+          </w:p>
+        </w:tc>
+      </w:tr>
+    </w:tbl>
     <w:p/>
     <w:sectPr>
       <w:pgSz w:w="12240" w:h="15840"/>
@@ -10674,6 +11979,268 @@
     </w:lvl>
   </w:abstractNum>
   <w:abstractNum w:abstractNumId="1">
+    <w:nsid w:val="11DE2BB2"/>
+    <w:multiLevelType w:val="multilevel"/>
+    <w:tmpl w:val="431E6164"/>
+    <w:lvl w:ilvl="0">
+      <w:start w:val="1"/>
+      <w:numFmt w:val="decimal"/>
+      <w:lvlText w:val="%1."/>
+      <w:lvlJc w:val="left"/>
+      <w:pPr>
+        <w:tabs>
+          <w:tab w:val="num" w:pos="720"/>
+        </w:tabs>
+        <w:ind w:left="720" w:hanging="360"/>
+      </w:pPr>
+    </w:lvl>
+    <w:lvl w:ilvl="1" w:tentative="1">
+      <w:start w:val="1"/>
+      <w:numFmt w:val="decimal"/>
+      <w:lvlText w:val="%2."/>
+      <w:lvlJc w:val="left"/>
+      <w:pPr>
+        <w:tabs>
+          <w:tab w:val="num" w:pos="1440"/>
+        </w:tabs>
+        <w:ind w:left="1440" w:hanging="360"/>
+      </w:pPr>
+    </w:lvl>
+    <w:lvl w:ilvl="2" w:tentative="1">
+      <w:start w:val="1"/>
+      <w:numFmt w:val="decimal"/>
+      <w:lvlText w:val="%3."/>
+      <w:lvlJc w:val="left"/>
+      <w:pPr>
+        <w:tabs>
+          <w:tab w:val="num" w:pos="2160"/>
+        </w:tabs>
+        <w:ind w:left="2160" w:hanging="360"/>
+      </w:pPr>
+    </w:lvl>
+    <w:lvl w:ilvl="3" w:tentative="1">
+      <w:start w:val="1"/>
+      <w:numFmt w:val="decimal"/>
+      <w:lvlText w:val="%4."/>
+      <w:lvlJc w:val="left"/>
+      <w:pPr>
+        <w:tabs>
+          <w:tab w:val="num" w:pos="2880"/>
+        </w:tabs>
+        <w:ind w:left="2880" w:hanging="360"/>
+      </w:pPr>
+    </w:lvl>
+    <w:lvl w:ilvl="4" w:tentative="1">
+      <w:start w:val="1"/>
+      <w:numFmt w:val="decimal"/>
+      <w:lvlText w:val="%5."/>
+      <w:lvlJc w:val="left"/>
+      <w:pPr>
+        <w:tabs>
+          <w:tab w:val="num" w:pos="3600"/>
+        </w:tabs>
+        <w:ind w:left="3600" w:hanging="360"/>
+      </w:pPr>
+    </w:lvl>
+    <w:lvl w:ilvl="5" w:tentative="1">
+      <w:start w:val="1"/>
+      <w:numFmt w:val="decimal"/>
+      <w:lvlText w:val="%6."/>
+      <w:lvlJc w:val="left"/>
+      <w:pPr>
+        <w:tabs>
+          <w:tab w:val="num" w:pos="4320"/>
+        </w:tabs>
+        <w:ind w:left="4320" w:hanging="360"/>
+      </w:pPr>
+    </w:lvl>
+    <w:lvl w:ilvl="6" w:tentative="1">
+      <w:start w:val="1"/>
+      <w:numFmt w:val="decimal"/>
+      <w:lvlText w:val="%7."/>
+      <w:lvlJc w:val="left"/>
+      <w:pPr>
+        <w:tabs>
+          <w:tab w:val="num" w:pos="5040"/>
+        </w:tabs>
+        <w:ind w:left="5040" w:hanging="360"/>
+      </w:pPr>
+    </w:lvl>
+    <w:lvl w:ilvl="7" w:tentative="1">
+      <w:start w:val="1"/>
+      <w:numFmt w:val="decimal"/>
+      <w:lvlText w:val="%8."/>
+      <w:lvlJc w:val="left"/>
+      <w:pPr>
+        <w:tabs>
+          <w:tab w:val="num" w:pos="5760"/>
+        </w:tabs>
+        <w:ind w:left="5760" w:hanging="360"/>
+      </w:pPr>
+    </w:lvl>
+    <w:lvl w:ilvl="8" w:tentative="1">
+      <w:start w:val="1"/>
+      <w:numFmt w:val="decimal"/>
+      <w:lvlText w:val="%9."/>
+      <w:lvlJc w:val="left"/>
+      <w:pPr>
+        <w:tabs>
+          <w:tab w:val="num" w:pos="6480"/>
+        </w:tabs>
+        <w:ind w:left="6480" w:hanging="360"/>
+      </w:pPr>
+    </w:lvl>
+  </w:abstractNum>
+  <w:abstractNum w:abstractNumId="2">
+    <w:nsid w:val="188900E5"/>
+    <w:multiLevelType w:val="multilevel"/>
+    <w:tmpl w:val="1F94E900"/>
+    <w:lvl w:ilvl="0">
+      <w:start w:val="1"/>
+      <w:numFmt w:val="bullet"/>
+      <w:lvlText w:val=""/>
+      <w:lvlJc w:val="left"/>
+      <w:pPr>
+        <w:tabs>
+          <w:tab w:val="num" w:pos="720"/>
+        </w:tabs>
+        <w:ind w:left="720" w:hanging="360"/>
+      </w:pPr>
+      <w:rPr>
+        <w:rFonts w:ascii="Symbol" w:hAnsi="Symbol" w:hint="default"/>
+        <w:sz w:val="20"/>
+      </w:rPr>
+    </w:lvl>
+    <w:lvl w:ilvl="1" w:tentative="1">
+      <w:start w:val="1"/>
+      <w:numFmt w:val="bullet"/>
+      <w:lvlText w:val=""/>
+      <w:lvlJc w:val="left"/>
+      <w:pPr>
+        <w:tabs>
+          <w:tab w:val="num" w:pos="1440"/>
+        </w:tabs>
+        <w:ind w:left="1440" w:hanging="360"/>
+      </w:pPr>
+      <w:rPr>
+        <w:rFonts w:ascii="Symbol" w:hAnsi="Symbol" w:hint="default"/>
+        <w:sz w:val="20"/>
+      </w:rPr>
+    </w:lvl>
+    <w:lvl w:ilvl="2" w:tentative="1">
+      <w:start w:val="1"/>
+      <w:numFmt w:val="bullet"/>
+      <w:lvlText w:val=""/>
+      <w:lvlJc w:val="left"/>
+      <w:pPr>
+        <w:tabs>
+          <w:tab w:val="num" w:pos="2160"/>
+        </w:tabs>
+        <w:ind w:left="2160" w:hanging="360"/>
+      </w:pPr>
+      <w:rPr>
+        <w:rFonts w:ascii="Symbol" w:hAnsi="Symbol" w:hint="default"/>
+        <w:sz w:val="20"/>
+      </w:rPr>
+    </w:lvl>
+    <w:lvl w:ilvl="3" w:tentative="1">
+      <w:start w:val="1"/>
+      <w:numFmt w:val="bullet"/>
+      <w:lvlText w:val=""/>
+      <w:lvlJc w:val="left"/>
+      <w:pPr>
+        <w:tabs>
+          <w:tab w:val="num" w:pos="2880"/>
+        </w:tabs>
+        <w:ind w:left="2880" w:hanging="360"/>
+      </w:pPr>
+      <w:rPr>
+        <w:rFonts w:ascii="Symbol" w:hAnsi="Symbol" w:hint="default"/>
+        <w:sz w:val="20"/>
+      </w:rPr>
+    </w:lvl>
+    <w:lvl w:ilvl="4" w:tentative="1">
+      <w:start w:val="1"/>
+      <w:numFmt w:val="bullet"/>
+      <w:lvlText w:val=""/>
+      <w:lvlJc w:val="left"/>
+      <w:pPr>
+        <w:tabs>
+          <w:tab w:val="num" w:pos="3600"/>
+        </w:tabs>
+        <w:ind w:left="3600" w:hanging="360"/>
+      </w:pPr>
+      <w:rPr>
+        <w:rFonts w:ascii="Symbol" w:hAnsi="Symbol" w:hint="default"/>
+        <w:sz w:val="20"/>
+      </w:rPr>
+    </w:lvl>
+    <w:lvl w:ilvl="5" w:tentative="1">
+      <w:start w:val="1"/>
+      <w:numFmt w:val="bullet"/>
+      <w:lvlText w:val=""/>
+      <w:lvlJc w:val="left"/>
+      <w:pPr>
+        <w:tabs>
+          <w:tab w:val="num" w:pos="4320"/>
+        </w:tabs>
+        <w:ind w:left="4320" w:hanging="360"/>
+      </w:pPr>
+      <w:rPr>
+        <w:rFonts w:ascii="Symbol" w:hAnsi="Symbol" w:hint="default"/>
+        <w:sz w:val="20"/>
+      </w:rPr>
+    </w:lvl>
+    <w:lvl w:ilvl="6" w:tentative="1">
+      <w:start w:val="1"/>
+      <w:numFmt w:val="bullet"/>
+      <w:lvlText w:val=""/>
+      <w:lvlJc w:val="left"/>
+      <w:pPr>
+        <w:tabs>
+          <w:tab w:val="num" w:pos="5040"/>
+        </w:tabs>
+        <w:ind w:left="5040" w:hanging="360"/>
+      </w:pPr>
+      <w:rPr>
+        <w:rFonts w:ascii="Symbol" w:hAnsi="Symbol" w:hint="default"/>
+        <w:sz w:val="20"/>
+      </w:rPr>
+    </w:lvl>
+    <w:lvl w:ilvl="7" w:tentative="1">
+      <w:start w:val="1"/>
+      <w:numFmt w:val="bullet"/>
+      <w:lvlText w:val=""/>
+      <w:lvlJc w:val="left"/>
+      <w:pPr>
+        <w:tabs>
+          <w:tab w:val="num" w:pos="5760"/>
+        </w:tabs>
+        <w:ind w:left="5760" w:hanging="360"/>
+      </w:pPr>
+      <w:rPr>
+        <w:rFonts w:ascii="Symbol" w:hAnsi="Symbol" w:hint="default"/>
+        <w:sz w:val="20"/>
+      </w:rPr>
+    </w:lvl>
+    <w:lvl w:ilvl="8" w:tentative="1">
+      <w:start w:val="1"/>
+      <w:numFmt w:val="bullet"/>
+      <w:lvlText w:val=""/>
+      <w:lvlJc w:val="left"/>
+      <w:pPr>
+        <w:tabs>
+          <w:tab w:val="num" w:pos="6480"/>
+        </w:tabs>
+        <w:ind w:left="6480" w:hanging="360"/>
+      </w:pPr>
+      <w:rPr>
+        <w:rFonts w:ascii="Symbol" w:hAnsi="Symbol" w:hint="default"/>
+        <w:sz w:val="20"/>
+      </w:rPr>
+    </w:lvl>
+  </w:abstractNum>
+  <w:abstractNum w:abstractNumId="3">
     <w:nsid w:val="20300192"/>
     <w:multiLevelType w:val="multilevel"/>
     <w:tmpl w:val="E004A364"/>
@@ -10822,7 +12389,7 @@
       </w:rPr>
     </w:lvl>
   </w:abstractNum>
-  <w:abstractNum w:abstractNumId="2">
+  <w:abstractNum w:abstractNumId="4">
     <w:nsid w:val="214B04BD"/>
     <w:multiLevelType w:val="multilevel"/>
     <w:tmpl w:val="431E6164"/>
@@ -10935,7 +12502,7 @@
       </w:pPr>
     </w:lvl>
   </w:abstractNum>
-  <w:abstractNum w:abstractNumId="3">
+  <w:abstractNum w:abstractNumId="5">
     <w:nsid w:val="2B522DF8"/>
     <w:multiLevelType w:val="multilevel"/>
     <w:tmpl w:val="431E6164"/>
@@ -11048,7 +12615,7 @@
       </w:pPr>
     </w:lvl>
   </w:abstractNum>
-  <w:abstractNum w:abstractNumId="4">
+  <w:abstractNum w:abstractNumId="6">
     <w:nsid w:val="2C382778"/>
     <w:multiLevelType w:val="multilevel"/>
     <w:tmpl w:val="431E6164"/>
@@ -11161,7 +12728,7 @@
       </w:pPr>
     </w:lvl>
   </w:abstractNum>
-  <w:abstractNum w:abstractNumId="5">
+  <w:abstractNum w:abstractNumId="7">
     <w:nsid w:val="2CDF29AC"/>
     <w:multiLevelType w:val="multilevel"/>
     <w:tmpl w:val="431E6164"/>
@@ -11274,7 +12841,7 @@
       </w:pPr>
     </w:lvl>
   </w:abstractNum>
-  <w:abstractNum w:abstractNumId="6">
+  <w:abstractNum w:abstractNumId="8">
     <w:nsid w:val="45842E39"/>
     <w:multiLevelType w:val="hybridMultilevel"/>
     <w:tmpl w:val="E928643C"/>
@@ -11387,7 +12954,7 @@
       </w:rPr>
     </w:lvl>
   </w:abstractNum>
-  <w:abstractNum w:abstractNumId="7">
+  <w:abstractNum w:abstractNumId="9">
     <w:nsid w:val="4C227817"/>
     <w:multiLevelType w:val="multilevel"/>
     <w:tmpl w:val="431E6164"/>
@@ -11500,7 +13067,7 @@
       </w:pPr>
     </w:lvl>
   </w:abstractNum>
-  <w:abstractNum w:abstractNumId="8">
+  <w:abstractNum w:abstractNumId="10">
     <w:nsid w:val="4D271FA6"/>
     <w:multiLevelType w:val="hybridMultilevel"/>
     <w:tmpl w:val="A0E4DE7C"/>
@@ -11613,7 +13180,7 @@
       </w:rPr>
     </w:lvl>
   </w:abstractNum>
-  <w:abstractNum w:abstractNumId="9">
+  <w:abstractNum w:abstractNumId="11">
     <w:nsid w:val="50202F5A"/>
     <w:multiLevelType w:val="hybridMultilevel"/>
     <w:tmpl w:val="BD388B6E"/>
@@ -11726,7 +13293,7 @@
       </w:rPr>
     </w:lvl>
   </w:abstractNum>
-  <w:abstractNum w:abstractNumId="10">
+  <w:abstractNum w:abstractNumId="12">
     <w:nsid w:val="5CAF7348"/>
     <w:multiLevelType w:val="multilevel"/>
     <w:tmpl w:val="D6260BB6"/>
@@ -11875,7 +13442,7 @@
       </w:rPr>
     </w:lvl>
   </w:abstractNum>
-  <w:abstractNum w:abstractNumId="11">
+  <w:abstractNum w:abstractNumId="13">
     <w:nsid w:val="619B31CC"/>
     <w:multiLevelType w:val="hybridMultilevel"/>
     <w:tmpl w:val="D49CEC16"/>
@@ -11988,7 +13555,7 @@
       </w:rPr>
     </w:lvl>
   </w:abstractNum>
-  <w:abstractNum w:abstractNumId="12">
+  <w:abstractNum w:abstractNumId="14">
     <w:nsid w:val="651400BA"/>
     <w:multiLevelType w:val="multilevel"/>
     <w:tmpl w:val="08AAD2B0"/>
@@ -12137,7 +13704,7 @@
       </w:rPr>
     </w:lvl>
   </w:abstractNum>
-  <w:abstractNum w:abstractNumId="13">
+  <w:abstractNum w:abstractNumId="15">
     <w:nsid w:val="676D7B3E"/>
     <w:multiLevelType w:val="hybridMultilevel"/>
     <w:tmpl w:val="908E28B6"/>
@@ -12250,7 +13817,7 @@
       </w:rPr>
     </w:lvl>
   </w:abstractNum>
-  <w:abstractNum w:abstractNumId="14">
+  <w:abstractNum w:abstractNumId="16">
     <w:nsid w:val="714D6C72"/>
     <w:multiLevelType w:val="multilevel"/>
     <w:tmpl w:val="431E6164"/>
@@ -12363,7 +13930,7 @@
       </w:pPr>
     </w:lvl>
   </w:abstractNum>
-  <w:abstractNum w:abstractNumId="15">
+  <w:abstractNum w:abstractNumId="17">
     <w:nsid w:val="79BD1B19"/>
     <w:multiLevelType w:val="multilevel"/>
     <w:tmpl w:val="87C4E6AA"/>
@@ -12512,7 +14079,7 @@
       </w:rPr>
     </w:lvl>
   </w:abstractNum>
-  <w:abstractNum w:abstractNumId="16">
+  <w:abstractNum w:abstractNumId="18">
     <w:nsid w:val="7A6F3565"/>
     <w:multiLevelType w:val="multilevel"/>
     <w:tmpl w:val="31F4A2B4"/>
@@ -12661,7 +14228,7 @@
       </w:rPr>
     </w:lvl>
   </w:abstractNum>
-  <w:abstractNum w:abstractNumId="17">
+  <w:abstractNum w:abstractNumId="19">
     <w:nsid w:val="7C036042"/>
     <w:multiLevelType w:val="multilevel"/>
     <w:tmpl w:val="441A2478"/>
@@ -12810,7 +14377,7 @@
       </w:rPr>
     </w:lvl>
   </w:abstractNum>
-  <w:abstractNum w:abstractNumId="18">
+  <w:abstractNum w:abstractNumId="20">
     <w:nsid w:val="7CE667BF"/>
     <w:multiLevelType w:val="multilevel"/>
     <w:tmpl w:val="431E6164"/>
@@ -12924,61 +14491,67 @@
     </w:lvl>
   </w:abstractNum>
   <w:num w:numId="1">
+    <w:abstractNumId w:val="16"/>
+  </w:num>
+  <w:num w:numId="2">
+    <w:abstractNumId w:val="12"/>
+  </w:num>
+  <w:num w:numId="3">
     <w:abstractNumId w:val="14"/>
   </w:num>
-  <w:num w:numId="2">
+  <w:num w:numId="4">
+    <w:abstractNumId w:val="4"/>
+  </w:num>
+  <w:num w:numId="5">
+    <w:abstractNumId w:val="8"/>
+  </w:num>
+  <w:num w:numId="6">
+    <w:abstractNumId w:val="6"/>
+  </w:num>
+  <w:num w:numId="7">
+    <w:abstractNumId w:val="13"/>
+  </w:num>
+  <w:num w:numId="8">
     <w:abstractNumId w:val="10"/>
   </w:num>
-  <w:num w:numId="3">
-    <w:abstractNumId w:val="12"/>
+  <w:num w:numId="9">
+    <w:abstractNumId w:val="20"/>
   </w:num>
-  <w:num w:numId="4">
-    <w:abstractNumId w:val="2"/>
+  <w:num w:numId="10">
+    <w:abstractNumId w:val="15"/>
   </w:num>
-  <w:num w:numId="5">
-    <w:abstractNumId w:val="6"/>
-  </w:num>
-  <w:num w:numId="6">
-    <w:abstractNumId w:val="4"/>
-  </w:num>
-  <w:num w:numId="7">
+  <w:num w:numId="11">
     <w:abstractNumId w:val="11"/>
   </w:num>
-  <w:num w:numId="8">
-    <w:abstractNumId w:val="8"/>
-  </w:num>
-  <w:num w:numId="9">
+  <w:num w:numId="12">
     <w:abstractNumId w:val="18"/>
   </w:num>
-  <w:num w:numId="10">
-    <w:abstractNumId w:val="13"/>
-  </w:num>
-  <w:num w:numId="11">
+  <w:num w:numId="13">
     <w:abstractNumId w:val="9"/>
   </w:num>
-  <w:num w:numId="12">
-    <w:abstractNumId w:val="16"/>
+  <w:num w:numId="14">
+    <w:abstractNumId w:val="19"/>
   </w:num>
-  <w:num w:numId="13">
+  <w:num w:numId="15">
+    <w:abstractNumId w:val="3"/>
+  </w:num>
+  <w:num w:numId="16">
     <w:abstractNumId w:val="7"/>
   </w:num>
-  <w:num w:numId="14">
+  <w:num w:numId="17">
     <w:abstractNumId w:val="17"/>
   </w:num>
-  <w:num w:numId="15">
-    <w:abstractNumId w:val="1"/>
-  </w:num>
-  <w:num w:numId="16">
+  <w:num w:numId="18">
     <w:abstractNumId w:val="5"/>
-  </w:num>
-  <w:num w:numId="17">
-    <w:abstractNumId w:val="15"/>
-  </w:num>
-  <w:num w:numId="18">
-    <w:abstractNumId w:val="3"/>
   </w:num>
   <w:num w:numId="19">
     <w:abstractNumId w:val="0"/>
+  </w:num>
+  <w:num w:numId="20">
+    <w:abstractNumId w:val="2"/>
+  </w:num>
+  <w:num w:numId="21">
+    <w:abstractNumId w:val="1"/>
   </w:num>
 </w:numbering>
 </file>
@@ -13788,7 +15361,7 @@
 </file>
 
 <file path=customXml/itemProps1.xml><?xml version="1.0" encoding="utf-8"?>
-<ds:datastoreItem xmlns:ds="http://schemas.openxmlformats.org/officeDocument/2006/customXml" ds:itemID="{425F5289-C128-324E-92A8-397866163BC3}">
+<ds:datastoreItem xmlns:ds="http://schemas.openxmlformats.org/officeDocument/2006/customXml" ds:itemID="{143BC42A-D1F0-1043-B107-7411514756EB}">
   <ds:schemaRefs>
     <ds:schemaRef ds:uri="http://schemas.openxmlformats.org/officeDocument/2006/bibliography"/>
   </ds:schemaRefs>

</xml_diff>

<commit_message>
updated sequence diagrams and use cases
</commit_message>
<xml_diff>
--- a/Documents/Our Docs/Use Cases.docx
+++ b/Documents/Our Docs/Use Cases.docx
@@ -3495,27 +3495,7 @@
                 <w:sz w:val="23"/>
                 <w:szCs w:val="23"/>
               </w:rPr>
-              <w:t xml:space="preserve">As </w:t>
-            </w:r>
-            <w:proofErr w:type="gramStart"/>
-            <w:r>
-              <w:rPr>
-                <w:rFonts w:ascii="Arial" w:eastAsia="Times New Roman" w:hAnsi="Arial" w:cs="Arial"/>
-                <w:color w:val="000000"/>
-                <w:sz w:val="23"/>
-                <w:szCs w:val="23"/>
-              </w:rPr>
-              <w:t>an</w:t>
-            </w:r>
-            <w:proofErr w:type="gramEnd"/>
-            <w:r>
-              <w:rPr>
-                <w:rFonts w:ascii="Arial" w:eastAsia="Times New Roman" w:hAnsi="Arial" w:cs="Arial"/>
-                <w:color w:val="000000"/>
-                <w:sz w:val="23"/>
-                <w:szCs w:val="23"/>
-              </w:rPr>
-              <w:t xml:space="preserve"> user I want to schedule real-time video conferences ahead of time with anyone in the system so that we can collaborate and have a better planning.</w:t>
+              <w:t>As an user I want to schedule real-time video conferences ahead of time with anyone in the system so that we can collaborate and have a better planning.</w:t>
             </w:r>
           </w:p>
         </w:tc>
@@ -8522,7 +8502,6 @@
               </w:rPr>
               <w:t xml:space="preserve">As a mentor/mentor I want to draw on a virtual whiteboard so that I can visually explain anything better during </w:t>
             </w:r>
-            <w:proofErr w:type="gramStart"/>
             <w:r>
               <w:rPr>
                 <w:rFonts w:ascii="Arial" w:eastAsia="Times New Roman" w:hAnsi="Arial" w:cs="Arial"/>
@@ -8550,7 +8529,6 @@
               </w:rPr>
               <w:t>conferences</w:t>
             </w:r>
-            <w:proofErr w:type="gramEnd"/>
             <w:r>
               <w:rPr>
                 <w:rFonts w:ascii="Arial" w:eastAsia="Times New Roman" w:hAnsi="Arial" w:cs="Arial"/>
@@ -9722,27 +9700,7 @@
                 <w:sz w:val="23"/>
                 <w:szCs w:val="23"/>
               </w:rPr>
-              <w:t xml:space="preserve">As a meeting participant I want to invite more people to the </w:t>
-            </w:r>
-            <w:proofErr w:type="gramStart"/>
-            <w:r>
-              <w:rPr>
-                <w:rFonts w:ascii="Arial" w:eastAsia="Times New Roman" w:hAnsi="Arial" w:cs="Arial"/>
-                <w:color w:val="000000"/>
-                <w:sz w:val="23"/>
-                <w:szCs w:val="23"/>
-              </w:rPr>
-              <w:t>video conference</w:t>
-            </w:r>
-            <w:proofErr w:type="gramEnd"/>
-            <w:r>
-              <w:rPr>
-                <w:rFonts w:ascii="Arial" w:eastAsia="Times New Roman" w:hAnsi="Arial" w:cs="Arial"/>
-                <w:color w:val="000000"/>
-                <w:sz w:val="23"/>
-                <w:szCs w:val="23"/>
-              </w:rPr>
-              <w:t xml:space="preserve"> while it is happening so that they are allowed to join the meeting.</w:t>
+              <w:t>As a meeting participant I want to invite more people to the video conference while it is happening so that they are allowed to join the meeting.</w:t>
             </w:r>
           </w:p>
           <w:p>
@@ -10599,8 +10557,6 @@
       <w:pPr>
         <w:spacing w:after="0" w:line="240" w:lineRule="auto"/>
       </w:pPr>
-      <w:bookmarkStart w:id="0" w:name="_GoBack"/>
-      <w:bookmarkEnd w:id="0"/>
     </w:p>
     <w:tbl>
       <w:tblPr>
@@ -13232,18 +13188,7 @@
                 <w:sz w:val="23"/>
                 <w:szCs w:val="23"/>
               </w:rPr>
-              <w:t>CPv5-012</w:t>
-            </w:r>
-            <w:r>
-              <w:rPr>
-                <w:rFonts w:ascii="Arial" w:eastAsia="Times New Roman" w:hAnsi="Arial" w:cs="Arial"/>
-                <w:b/>
-                <w:bCs/>
-                <w:color w:val="000000"/>
-                <w:sz w:val="23"/>
-                <w:szCs w:val="23"/>
-              </w:rPr>
-              <w:t xml:space="preserve"> </w:t>
+              <w:t xml:space="preserve">CPv5-012 </w:t>
             </w:r>
             <w:r>
               <w:rPr>
@@ -14193,16 +14138,7 @@
                 <w:sz w:val="23"/>
                 <w:szCs w:val="23"/>
               </w:rPr>
-              <w:t xml:space="preserve">; </w:t>
-            </w:r>
-            <w:r>
-              <w:rPr>
-                <w:rFonts w:ascii="Arial" w:eastAsia="Times New Roman" w:hAnsi="Arial" w:cs="Arial"/>
-                <w:color w:val="000000"/>
-                <w:sz w:val="23"/>
-                <w:szCs w:val="23"/>
-              </w:rPr>
-              <w:t>therefore, the status would not change.</w:t>
+              <w:t>; therefore, the status would not change.</w:t>
             </w:r>
           </w:p>
         </w:tc>
@@ -14349,7 +14285,6 @@
                 <w:rFonts w:ascii="Arial" w:eastAsia="Times New Roman" w:hAnsi="Arial" w:cs="Arial"/>
                 <w:b/>
                 <w:bCs/>
-                <w:color w:val="000000"/>
                 <w:sz w:val="23"/>
                 <w:szCs w:val="23"/>
                 <w:shd w:val="clear" w:color="auto" w:fill="FFFFFF"/>
@@ -14390,33 +14325,30 @@
                 <w:rFonts w:ascii="Arial" w:eastAsia="Times New Roman" w:hAnsi="Arial" w:cs="Arial"/>
                 <w:b/>
                 <w:bCs/>
-                <w:color w:val="000000"/>
-                <w:sz w:val="23"/>
-                <w:szCs w:val="23"/>
-              </w:rPr>
-              <w:t>CPv5-013</w:t>
-            </w:r>
-            <w:r>
-              <w:rPr>
-                <w:rFonts w:ascii="Arial" w:eastAsia="Times New Roman" w:hAnsi="Arial" w:cs="Arial"/>
-                <w:b/>
-                <w:bCs/>
-                <w:color w:val="000000"/>
-                <w:sz w:val="23"/>
-                <w:szCs w:val="23"/>
-              </w:rPr>
-              <w:t xml:space="preserve"> </w:t>
-            </w:r>
-            <w:r>
-              <w:rPr>
-                <w:rFonts w:ascii="Arial" w:eastAsia="Times New Roman" w:hAnsi="Arial" w:cs="Arial"/>
-                <w:b/>
-                <w:bCs/>
-                <w:color w:val="000000"/>
-                <w:sz w:val="23"/>
-                <w:szCs w:val="23"/>
-              </w:rPr>
-              <w:t>Use Chat Room</w:t>
+                <w:sz w:val="23"/>
+                <w:szCs w:val="23"/>
+              </w:rPr>
+              <w:t xml:space="preserve">CPv5-013 </w:t>
+            </w:r>
+            <w:r>
+              <w:rPr>
+                <w:rFonts w:ascii="Arial" w:eastAsia="Times New Roman" w:hAnsi="Arial" w:cs="Arial"/>
+                <w:b/>
+                <w:bCs/>
+                <w:sz w:val="23"/>
+                <w:szCs w:val="23"/>
+              </w:rPr>
+              <w:t>Cancel Video Conference</w:t>
+            </w:r>
+            <w:r>
+              <w:rPr>
+                <w:rFonts w:ascii="Arial" w:eastAsia="Times New Roman" w:hAnsi="Arial" w:cs="Arial"/>
+                <w:b/>
+                <w:bCs/>
+                <w:sz w:val="23"/>
+                <w:szCs w:val="23"/>
+              </w:rPr>
+              <w:t xml:space="preserve"> Meeting</w:t>
             </w:r>
           </w:p>
         </w:tc>
@@ -14489,7 +14421,6 @@
               <w:ind w:left="-120"/>
               <w:rPr>
                 <w:rFonts w:ascii="Times New Roman" w:eastAsia="Times New Roman" w:hAnsi="Times New Roman" w:cs="Times New Roman"/>
-                <w:color w:val="FF0000"/>
                 <w:sz w:val="24"/>
                 <w:szCs w:val="24"/>
               </w:rPr>
@@ -14521,7 +14452,6 @@
               <w:ind w:left="-120"/>
               <w:rPr>
                 <w:rFonts w:ascii="Times New Roman" w:eastAsia="Times New Roman" w:hAnsi="Times New Roman" w:cs="Times New Roman"/>
-                <w:color w:val="FF0000"/>
                 <w:sz w:val="24"/>
                 <w:szCs w:val="24"/>
               </w:rPr>
@@ -14531,7 +14461,6 @@
                 <w:rFonts w:ascii="Arial" w:eastAsia="Times New Roman" w:hAnsi="Arial" w:cs="Arial"/>
                 <w:b/>
                 <w:bCs/>
-                <w:color w:val="FF0000"/>
                 <w:sz w:val="23"/>
                 <w:szCs w:val="23"/>
               </w:rPr>
@@ -14558,37 +14487,38 @@
           </w:tcPr>
           <w:p>
             <w:pPr>
+              <w:pStyle w:val="ListParagraph"/>
               <w:numPr>
                 <w:ilvl w:val="0"/>
-                <w:numId w:val="20"/>
+                <w:numId w:val="7"/>
               </w:numPr>
+              <w:spacing w:before="120" w:after="240" w:line="240" w:lineRule="auto"/>
+              <w:rPr>
+                <w:rFonts w:ascii="Arial" w:eastAsia="Times New Roman" w:hAnsi="Arial" w:cs="Arial"/>
+                <w:sz w:val="23"/>
+                <w:szCs w:val="23"/>
+              </w:rPr>
+            </w:pPr>
+            <w:r>
+              <w:rPr>
+                <w:rFonts w:ascii="Arial" w:eastAsia="Times New Roman" w:hAnsi="Arial" w:cs="Arial"/>
+                <w:sz w:val="23"/>
+                <w:szCs w:val="23"/>
+              </w:rPr>
+              <w:t>As a meeting moderator, I want to able to cancel meetings so that my invitees know the meeting has been cancelled.</w:t>
+            </w:r>
+          </w:p>
+          <w:p>
+            <w:pPr>
               <w:shd w:val="clear" w:color="auto" w:fill="FFFFFF"/>
               <w:spacing w:before="75" w:after="75" w:line="294" w:lineRule="atLeast"/>
+              <w:ind w:left="720"/>
               <w:rPr>
                 <w:rFonts w:ascii="Helvetica Neue" w:eastAsia="Times New Roman" w:hAnsi="Helvetica Neue" w:cs="Times New Roman"/>
-                <w:color w:val="FF0000"/>
                 <w:sz w:val="21"/>
                 <w:szCs w:val="21"/>
               </w:rPr>
             </w:pPr>
-            <w:r>
-              <w:rPr>
-                <w:rFonts w:ascii="Arial" w:eastAsia="Times New Roman" w:hAnsi="Arial" w:cs="Arial"/>
-                <w:color w:val="FF0000"/>
-                <w:sz w:val="23"/>
-                <w:szCs w:val="23"/>
-              </w:rPr>
-              <w:t>As an invitee I want to reject video</w:t>
-            </w:r>
-            <w:r>
-              <w:rPr>
-                <w:rFonts w:ascii="Arial" w:eastAsia="Times New Roman" w:hAnsi="Arial" w:cs="Arial"/>
-                <w:color w:val="FF0000"/>
-                <w:sz w:val="23"/>
-                <w:szCs w:val="23"/>
-              </w:rPr>
-              <w:t>conference invitations so that they can be rescheduled.</w:t>
-            </w:r>
           </w:p>
         </w:tc>
       </w:tr>
@@ -14616,7 +14546,6 @@
               <w:ind w:left="-120"/>
               <w:rPr>
                 <w:rFonts w:ascii="Times New Roman" w:eastAsia="Times New Roman" w:hAnsi="Times New Roman" w:cs="Times New Roman"/>
-                <w:color w:val="FF0000"/>
                 <w:sz w:val="24"/>
                 <w:szCs w:val="24"/>
               </w:rPr>
@@ -14626,7 +14555,6 @@
                 <w:rFonts w:ascii="Arial" w:eastAsia="Times New Roman" w:hAnsi="Arial" w:cs="Arial"/>
                 <w:b/>
                 <w:bCs/>
-                <w:color w:val="FF0000"/>
                 <w:sz w:val="23"/>
                 <w:szCs w:val="23"/>
               </w:rPr>
@@ -14657,7 +14585,6 @@
               <w:ind w:left="-120"/>
               <w:rPr>
                 <w:rFonts w:ascii="Times New Roman" w:eastAsia="Times New Roman" w:hAnsi="Times New Roman" w:cs="Times New Roman"/>
-                <w:color w:val="FF0000"/>
                 <w:sz w:val="24"/>
                 <w:szCs w:val="24"/>
               </w:rPr>
@@ -14665,11 +14592,50 @@
             <w:r>
               <w:rPr>
                 <w:rFonts w:ascii="Arial" w:eastAsia="Times New Roman" w:hAnsi="Arial" w:cs="Arial"/>
-                <w:color w:val="FF0000"/>
-                <w:sz w:val="23"/>
-                <w:szCs w:val="23"/>
-              </w:rPr>
-              <w:t xml:space="preserve">    Any system user that has been invited to a videoconference.</w:t>
+                <w:sz w:val="23"/>
+                <w:szCs w:val="23"/>
+              </w:rPr>
+              <w:t xml:space="preserve">    </w:t>
+            </w:r>
+            <w:r>
+              <w:rPr>
+                <w:rFonts w:ascii="Arial" w:eastAsia="Times New Roman" w:hAnsi="Arial" w:cs="Arial"/>
+                <w:sz w:val="23"/>
+                <w:szCs w:val="23"/>
+              </w:rPr>
+              <w:t>A meeting moderator,</w:t>
+            </w:r>
+            <w:r>
+              <w:rPr>
+                <w:rFonts w:ascii="Arial" w:eastAsia="Times New Roman" w:hAnsi="Arial" w:cs="Arial"/>
+                <w:sz w:val="23"/>
+                <w:szCs w:val="23"/>
+              </w:rPr>
+              <w:t xml:space="preserve"> i.e.,</w:t>
+            </w:r>
+            <w:r>
+              <w:rPr>
+                <w:rFonts w:ascii="Arial" w:eastAsia="Times New Roman" w:hAnsi="Arial" w:cs="Arial"/>
+                <w:sz w:val="23"/>
+                <w:szCs w:val="23"/>
+              </w:rPr>
+              <w:t xml:space="preserve"> a person who scheduled a video</w:t>
+            </w:r>
+            <w:r>
+              <w:rPr>
+                <w:rFonts w:ascii="Arial" w:eastAsia="Times New Roman" w:hAnsi="Arial" w:cs="Arial"/>
+                <w:sz w:val="23"/>
+                <w:szCs w:val="23"/>
+              </w:rPr>
+              <w:t>conference</w:t>
+            </w:r>
+            <w:r>
+              <w:rPr>
+                <w:rFonts w:ascii="Arial" w:eastAsia="Times New Roman" w:hAnsi="Arial" w:cs="Arial"/>
+                <w:sz w:val="23"/>
+                <w:szCs w:val="23"/>
+              </w:rPr>
+              <w:t>.</w:t>
             </w:r>
           </w:p>
         </w:tc>
@@ -14698,7 +14664,6 @@
               <w:ind w:left="-120"/>
               <w:rPr>
                 <w:rFonts w:ascii="Times New Roman" w:eastAsia="Times New Roman" w:hAnsi="Times New Roman" w:cs="Times New Roman"/>
-                <w:color w:val="FF0000"/>
                 <w:sz w:val="24"/>
                 <w:szCs w:val="24"/>
               </w:rPr>
@@ -14708,7 +14673,6 @@
                 <w:rFonts w:ascii="Arial" w:eastAsia="Times New Roman" w:hAnsi="Arial" w:cs="Arial"/>
                 <w:b/>
                 <w:bCs/>
-                <w:color w:val="FF0000"/>
                 <w:sz w:val="23"/>
                 <w:szCs w:val="23"/>
               </w:rPr>
@@ -14743,15 +14707,13 @@
               <w:spacing w:after="240" w:line="240" w:lineRule="auto"/>
               <w:rPr>
                 <w:rFonts w:ascii="Arial" w:eastAsia="Times New Roman" w:hAnsi="Arial" w:cs="Arial"/>
-                <w:color w:val="FF0000"/>
-                <w:sz w:val="23"/>
-                <w:szCs w:val="23"/>
-              </w:rPr>
-            </w:pPr>
-            <w:r>
-              <w:rPr>
-                <w:rFonts w:ascii="Arial" w:eastAsia="Times New Roman" w:hAnsi="Arial" w:cs="Arial"/>
-                <w:color w:val="FF0000"/>
+                <w:sz w:val="23"/>
+                <w:szCs w:val="23"/>
+              </w:rPr>
+            </w:pPr>
+            <w:r>
+              <w:rPr>
+                <w:rFonts w:ascii="Arial" w:eastAsia="Times New Roman" w:hAnsi="Arial" w:cs="Arial"/>
                 <w:sz w:val="23"/>
                 <w:szCs w:val="23"/>
               </w:rPr>
@@ -14768,19 +14730,33 @@
               <w:spacing w:after="240" w:line="240" w:lineRule="auto"/>
               <w:rPr>
                 <w:rFonts w:ascii="Arial" w:eastAsia="Times New Roman" w:hAnsi="Arial" w:cs="Arial"/>
-                <w:color w:val="FF0000"/>
-                <w:sz w:val="23"/>
-                <w:szCs w:val="23"/>
-              </w:rPr>
-            </w:pPr>
-            <w:r>
-              <w:rPr>
-                <w:rFonts w:ascii="Arial" w:eastAsia="Times New Roman" w:hAnsi="Arial" w:cs="Arial"/>
-                <w:color w:val="FF0000"/>
-                <w:sz w:val="23"/>
-                <w:szCs w:val="23"/>
-              </w:rPr>
-              <w:t>The user has been invited to join a videoconference.</w:t>
+                <w:sz w:val="23"/>
+                <w:szCs w:val="23"/>
+              </w:rPr>
+            </w:pPr>
+            <w:r>
+              <w:rPr>
+                <w:rFonts w:ascii="Arial" w:eastAsia="Times New Roman" w:hAnsi="Arial" w:cs="Arial"/>
+                <w:sz w:val="23"/>
+                <w:szCs w:val="23"/>
+              </w:rPr>
+              <w:t xml:space="preserve">The user has </w:t>
+            </w:r>
+            <w:r>
+              <w:rPr>
+                <w:rFonts w:ascii="Arial" w:eastAsia="Times New Roman" w:hAnsi="Arial" w:cs="Arial"/>
+                <w:sz w:val="23"/>
+                <w:szCs w:val="23"/>
+              </w:rPr>
+              <w:t>scheduled</w:t>
+            </w:r>
+            <w:r>
+              <w:rPr>
+                <w:rFonts w:ascii="Arial" w:eastAsia="Times New Roman" w:hAnsi="Arial" w:cs="Arial"/>
+                <w:sz w:val="23"/>
+                <w:szCs w:val="23"/>
+              </w:rPr>
+              <w:t xml:space="preserve"> a videoconference.</w:t>
             </w:r>
           </w:p>
           <w:p>
@@ -14793,15 +14769,13 @@
               <w:spacing w:after="240" w:line="240" w:lineRule="auto"/>
               <w:rPr>
                 <w:rFonts w:ascii="Arial" w:eastAsia="Times New Roman" w:hAnsi="Arial" w:cs="Arial"/>
-                <w:color w:val="FF0000"/>
-                <w:sz w:val="23"/>
-                <w:szCs w:val="23"/>
-              </w:rPr>
-            </w:pPr>
-            <w:r>
-              <w:rPr>
-                <w:rFonts w:ascii="Arial" w:eastAsia="Times New Roman" w:hAnsi="Arial" w:cs="Arial"/>
-                <w:color w:val="FF0000"/>
+                <w:sz w:val="23"/>
+                <w:szCs w:val="23"/>
+              </w:rPr>
+            </w:pPr>
+            <w:r>
+              <w:rPr>
+                <w:rFonts w:ascii="Arial" w:eastAsia="Times New Roman" w:hAnsi="Arial" w:cs="Arial"/>
                 <w:sz w:val="23"/>
                 <w:szCs w:val="23"/>
               </w:rPr>
@@ -14834,7 +14808,6 @@
               <w:ind w:left="-120"/>
               <w:rPr>
                 <w:rFonts w:ascii="Times New Roman" w:eastAsia="Times New Roman" w:hAnsi="Times New Roman" w:cs="Times New Roman"/>
-                <w:color w:val="FF0000"/>
                 <w:sz w:val="24"/>
                 <w:szCs w:val="24"/>
               </w:rPr>
@@ -14844,7 +14817,6 @@
                 <w:rFonts w:ascii="Arial" w:eastAsia="Times New Roman" w:hAnsi="Arial" w:cs="Arial"/>
                 <w:b/>
                 <w:bCs/>
-                <w:color w:val="FF0000"/>
                 <w:sz w:val="23"/>
                 <w:szCs w:val="23"/>
               </w:rPr>
@@ -14879,15 +14851,13 @@
               <w:textAlignment w:val="baseline"/>
               <w:rPr>
                 <w:rFonts w:ascii="Arial" w:eastAsia="Times New Roman" w:hAnsi="Arial" w:cs="Arial"/>
-                <w:color w:val="FF0000"/>
-                <w:sz w:val="23"/>
-                <w:szCs w:val="23"/>
-              </w:rPr>
-            </w:pPr>
-            <w:r>
-              <w:rPr>
-                <w:rFonts w:ascii="Arial" w:eastAsia="Times New Roman" w:hAnsi="Arial" w:cs="Arial"/>
-                <w:color w:val="FF0000"/>
+                <w:sz w:val="23"/>
+                <w:szCs w:val="23"/>
+              </w:rPr>
+            </w:pPr>
+            <w:r>
+              <w:rPr>
+                <w:rFonts w:ascii="Arial" w:eastAsia="Times New Roman" w:hAnsi="Arial" w:cs="Arial"/>
                 <w:sz w:val="23"/>
                 <w:szCs w:val="23"/>
               </w:rPr>
@@ -14897,7 +14867,6 @@
               <w:rPr>
                 <w:rFonts w:ascii="Arial" w:eastAsia="Times New Roman" w:hAnsi="Arial" w:cs="Arial"/>
                 <w:b/>
-                <w:color w:val="FF0000"/>
                 <w:sz w:val="23"/>
                 <w:szCs w:val="23"/>
               </w:rPr>
@@ -14906,7 +14875,6 @@
             <w:r>
               <w:rPr>
                 <w:rFonts w:ascii="Arial" w:eastAsia="Times New Roman" w:hAnsi="Arial" w:cs="Arial"/>
-                <w:color w:val="FF0000"/>
                 <w:sz w:val="23"/>
                 <w:szCs w:val="23"/>
               </w:rPr>
@@ -14923,15 +14891,13 @@
               <w:textAlignment w:val="baseline"/>
               <w:rPr>
                 <w:rFonts w:ascii="Arial" w:eastAsia="Times New Roman" w:hAnsi="Arial" w:cs="Arial"/>
-                <w:color w:val="FF0000"/>
-                <w:sz w:val="23"/>
-                <w:szCs w:val="23"/>
-              </w:rPr>
-            </w:pPr>
-            <w:r>
-              <w:rPr>
-                <w:rFonts w:ascii="Arial" w:eastAsia="Times New Roman" w:hAnsi="Arial" w:cs="Arial"/>
-                <w:color w:val="FF0000"/>
+                <w:sz w:val="23"/>
+                <w:szCs w:val="23"/>
+              </w:rPr>
+            </w:pPr>
+            <w:r>
+              <w:rPr>
+                <w:rFonts w:ascii="Arial" w:eastAsia="Times New Roman" w:hAnsi="Arial" w:cs="Arial"/>
                 <w:sz w:val="23"/>
                 <w:szCs w:val="23"/>
               </w:rPr>
@@ -14948,15 +14914,13 @@
               <w:textAlignment w:val="baseline"/>
               <w:rPr>
                 <w:rFonts w:ascii="Arial" w:eastAsia="Times New Roman" w:hAnsi="Arial" w:cs="Arial"/>
-                <w:color w:val="FF0000"/>
-                <w:sz w:val="23"/>
-                <w:szCs w:val="23"/>
-              </w:rPr>
-            </w:pPr>
-            <w:r>
-              <w:rPr>
-                <w:rFonts w:ascii="Arial" w:eastAsia="Times New Roman" w:hAnsi="Arial" w:cs="Arial"/>
-                <w:color w:val="FF0000"/>
+                <w:sz w:val="23"/>
+                <w:szCs w:val="23"/>
+              </w:rPr>
+            </w:pPr>
+            <w:r>
+              <w:rPr>
+                <w:rFonts w:ascii="Arial" w:eastAsia="Times New Roman" w:hAnsi="Arial" w:cs="Arial"/>
                 <w:sz w:val="23"/>
                 <w:szCs w:val="23"/>
               </w:rPr>
@@ -14966,16 +14930,41 @@
               <w:rPr>
                 <w:rFonts w:ascii="Arial" w:eastAsia="Times New Roman" w:hAnsi="Arial" w:cs="Arial"/>
                 <w:b/>
-                <w:color w:val="FF0000"/>
-                <w:sz w:val="23"/>
-                <w:szCs w:val="23"/>
-              </w:rPr>
-              <w:t xml:space="preserve">reject invitation </w:t>
-            </w:r>
-            <w:r>
-              <w:rPr>
-                <w:rFonts w:ascii="Arial" w:eastAsia="Times New Roman" w:hAnsi="Arial" w:cs="Arial"/>
-                <w:color w:val="FF0000"/>
+                <w:sz w:val="23"/>
+                <w:szCs w:val="23"/>
+              </w:rPr>
+              <w:t>cancel</w:t>
+            </w:r>
+            <w:r>
+              <w:rPr>
+                <w:rFonts w:ascii="Arial" w:eastAsia="Times New Roman" w:hAnsi="Arial" w:cs="Arial"/>
+                <w:b/>
+                <w:sz w:val="23"/>
+                <w:szCs w:val="23"/>
+              </w:rPr>
+              <w:t xml:space="preserve"> </w:t>
+            </w:r>
+            <w:r>
+              <w:rPr>
+                <w:rFonts w:ascii="Arial" w:eastAsia="Times New Roman" w:hAnsi="Arial" w:cs="Arial"/>
+                <w:b/>
+                <w:sz w:val="23"/>
+                <w:szCs w:val="23"/>
+              </w:rPr>
+              <w:t>meeting</w:t>
+            </w:r>
+            <w:r>
+              <w:rPr>
+                <w:rFonts w:ascii="Arial" w:eastAsia="Times New Roman" w:hAnsi="Arial" w:cs="Arial"/>
+                <w:b/>
+                <w:sz w:val="23"/>
+                <w:szCs w:val="23"/>
+              </w:rPr>
+              <w:t xml:space="preserve"> </w:t>
+            </w:r>
+            <w:r>
+              <w:rPr>
+                <w:rFonts w:ascii="Arial" w:eastAsia="Times New Roman" w:hAnsi="Arial" w:cs="Arial"/>
                 <w:sz w:val="23"/>
                 <w:szCs w:val="23"/>
               </w:rPr>
@@ -14992,15 +14981,13 @@
               <w:textAlignment w:val="baseline"/>
               <w:rPr>
                 <w:rFonts w:ascii="Arial" w:eastAsia="Times New Roman" w:hAnsi="Arial" w:cs="Arial"/>
-                <w:color w:val="FF0000"/>
-                <w:sz w:val="23"/>
-                <w:szCs w:val="23"/>
-              </w:rPr>
-            </w:pPr>
-            <w:r>
-              <w:rPr>
-                <w:rFonts w:ascii="Arial" w:eastAsia="Times New Roman" w:hAnsi="Arial" w:cs="Arial"/>
-                <w:color w:val="FF0000"/>
+                <w:sz w:val="23"/>
+                <w:szCs w:val="23"/>
+              </w:rPr>
+            </w:pPr>
+            <w:r>
+              <w:rPr>
+                <w:rFonts w:ascii="Arial" w:eastAsia="Times New Roman" w:hAnsi="Arial" w:cs="Arial"/>
                 <w:sz w:val="23"/>
                 <w:szCs w:val="23"/>
               </w:rPr>
@@ -15017,15 +15004,13 @@
               <w:textAlignment w:val="baseline"/>
               <w:rPr>
                 <w:rFonts w:ascii="Arial" w:eastAsia="Times New Roman" w:hAnsi="Arial" w:cs="Arial"/>
-                <w:color w:val="FF0000"/>
-                <w:sz w:val="23"/>
-                <w:szCs w:val="23"/>
-              </w:rPr>
-            </w:pPr>
-            <w:r>
-              <w:rPr>
-                <w:rFonts w:ascii="Arial" w:eastAsia="Times New Roman" w:hAnsi="Arial" w:cs="Arial"/>
-                <w:color w:val="FF0000"/>
+                <w:sz w:val="23"/>
+                <w:szCs w:val="23"/>
+              </w:rPr>
+            </w:pPr>
+            <w:r>
+              <w:rPr>
+                <w:rFonts w:ascii="Arial" w:eastAsia="Times New Roman" w:hAnsi="Arial" w:cs="Arial"/>
                 <w:sz w:val="23"/>
                 <w:szCs w:val="23"/>
               </w:rPr>
@@ -15035,7 +15020,6 @@
               <w:rPr>
                 <w:rFonts w:ascii="Arial" w:eastAsia="Times New Roman" w:hAnsi="Arial" w:cs="Arial"/>
                 <w:b/>
-                <w:color w:val="FF0000"/>
                 <w:sz w:val="23"/>
                 <w:szCs w:val="23"/>
               </w:rPr>
@@ -15044,7 +15028,6 @@
             <w:r>
               <w:rPr>
                 <w:rFonts w:ascii="Arial" w:eastAsia="Times New Roman" w:hAnsi="Arial" w:cs="Arial"/>
-                <w:color w:val="FF0000"/>
                 <w:sz w:val="23"/>
                 <w:szCs w:val="23"/>
               </w:rPr>
@@ -15077,7 +15060,6 @@
               <w:ind w:left="-120"/>
               <w:rPr>
                 <w:rFonts w:ascii="Times New Roman" w:eastAsia="Times New Roman" w:hAnsi="Times New Roman" w:cs="Times New Roman"/>
-                <w:color w:val="FF0000"/>
                 <w:sz w:val="24"/>
                 <w:szCs w:val="24"/>
               </w:rPr>
@@ -15087,7 +15069,6 @@
                 <w:rFonts w:ascii="Arial" w:eastAsia="Times New Roman" w:hAnsi="Arial" w:cs="Arial"/>
                 <w:b/>
                 <w:bCs/>
-                <w:color w:val="FF0000"/>
                 <w:sz w:val="23"/>
                 <w:szCs w:val="23"/>
               </w:rPr>
@@ -15122,85 +15103,51 @@
               <w:spacing w:after="240" w:line="240" w:lineRule="auto"/>
               <w:rPr>
                 <w:rFonts w:ascii="Arial" w:eastAsia="Times New Roman" w:hAnsi="Arial" w:cs="Arial"/>
-                <w:color w:val="FF0000"/>
-                <w:sz w:val="23"/>
-                <w:szCs w:val="23"/>
-              </w:rPr>
-            </w:pPr>
-            <w:r>
-              <w:rPr>
-                <w:rFonts w:ascii="Arial" w:eastAsia="Times New Roman" w:hAnsi="Arial" w:cs="Arial"/>
-                <w:color w:val="FF0000"/>
-                <w:sz w:val="23"/>
-                <w:szCs w:val="23"/>
-              </w:rPr>
-              <w:t>The invitation status is marked as “Rejected”</w:t>
-            </w:r>
-          </w:p>
-        </w:tc>
-      </w:tr>
-      <w:tr>
-        <w:trPr>
-          <w:trHeight w:val="753"/>
-        </w:trPr>
-        <w:tc>
-          <w:tcPr>
-            <w:tcW w:w="2046" w:type="dxa"/>
-            <w:tcBorders>
-              <w:top w:val="single" w:sz="6" w:space="0" w:color="000000"/>
-              <w:left w:val="single" w:sz="6" w:space="0" w:color="000000"/>
-              <w:bottom w:val="single" w:sz="6" w:space="0" w:color="000000"/>
-              <w:right w:val="single" w:sz="6" w:space="0" w:color="000000"/>
-            </w:tcBorders>
-            <w:tcMar>
-              <w:top w:w="105" w:type="dxa"/>
-              <w:left w:w="245" w:type="dxa"/>
-              <w:bottom w:w="105" w:type="dxa"/>
-              <w:right w:w="105" w:type="dxa"/>
-            </w:tcMar>
-            <w:hideMark/>
-          </w:tcPr>
-          <w:p>
-            <w:pPr>
-              <w:spacing w:before="120" w:after="240" w:line="240" w:lineRule="auto"/>
-              <w:ind w:left="-120"/>
-              <w:rPr>
-                <w:rFonts w:ascii="Times New Roman" w:eastAsia="Times New Roman" w:hAnsi="Times New Roman" w:cs="Times New Roman"/>
-                <w:color w:val="FF0000"/>
-                <w:sz w:val="24"/>
-                <w:szCs w:val="24"/>
-              </w:rPr>
-            </w:pPr>
-            <w:r>
-              <w:rPr>
-                <w:rFonts w:ascii="Arial" w:eastAsia="Times New Roman" w:hAnsi="Arial" w:cs="Arial"/>
-                <w:b/>
-                <w:bCs/>
-                <w:color w:val="FF0000"/>
-                <w:sz w:val="23"/>
-                <w:szCs w:val="23"/>
-              </w:rPr>
-              <w:t>Alternative Actions</w:t>
-            </w:r>
-          </w:p>
-        </w:tc>
-        <w:tc>
-          <w:tcPr>
-            <w:tcW w:w="6969" w:type="dxa"/>
-            <w:tcBorders>
-              <w:top w:val="single" w:sz="6" w:space="0" w:color="000000"/>
-              <w:left w:val="single" w:sz="6" w:space="0" w:color="000000"/>
-              <w:bottom w:val="single" w:sz="6" w:space="0" w:color="000000"/>
-              <w:right w:val="single" w:sz="6" w:space="0" w:color="000000"/>
-            </w:tcBorders>
-            <w:tcMar>
-              <w:top w:w="105" w:type="dxa"/>
-              <w:left w:w="245" w:type="dxa"/>
-              <w:bottom w:w="105" w:type="dxa"/>
-              <w:right w:w="105" w:type="dxa"/>
-            </w:tcMar>
-            <w:hideMark/>
-          </w:tcPr>
+                <w:sz w:val="23"/>
+                <w:szCs w:val="23"/>
+              </w:rPr>
+            </w:pPr>
+            <w:r>
+              <w:rPr>
+                <w:rFonts w:ascii="Arial" w:eastAsia="Times New Roman" w:hAnsi="Arial" w:cs="Arial"/>
+                <w:sz w:val="23"/>
+                <w:szCs w:val="23"/>
+              </w:rPr>
+              <w:t xml:space="preserve">The </w:t>
+            </w:r>
+            <w:r>
+              <w:rPr>
+                <w:rFonts w:ascii="Arial" w:eastAsia="Times New Roman" w:hAnsi="Arial" w:cs="Arial"/>
+                <w:sz w:val="23"/>
+                <w:szCs w:val="23"/>
+              </w:rPr>
+              <w:t>meeting</w:t>
+            </w:r>
+            <w:r>
+              <w:rPr>
+                <w:rFonts w:ascii="Arial" w:eastAsia="Times New Roman" w:hAnsi="Arial" w:cs="Arial"/>
+                <w:sz w:val="23"/>
+                <w:szCs w:val="23"/>
+              </w:rPr>
+              <w:t xml:space="preserve"> status is marked as “</w:t>
+            </w:r>
+            <w:r>
+              <w:rPr>
+                <w:rFonts w:ascii="Arial" w:eastAsia="Times New Roman" w:hAnsi="Arial" w:cs="Arial"/>
+                <w:sz w:val="23"/>
+                <w:szCs w:val="23"/>
+              </w:rPr>
+              <w:t>Cancelled</w:t>
+            </w:r>
+            <w:r>
+              <w:rPr>
+                <w:rFonts w:ascii="Arial" w:eastAsia="Times New Roman" w:hAnsi="Arial" w:cs="Arial"/>
+                <w:sz w:val="23"/>
+                <w:szCs w:val="23"/>
+              </w:rPr>
+              <w:t>”</w:t>
+            </w:r>
+          </w:p>
           <w:p>
             <w:pPr>
               <w:pStyle w:val="ListParagraph"/>
@@ -15211,24 +15158,62 @@
               <w:spacing w:after="240" w:line="240" w:lineRule="auto"/>
               <w:rPr>
                 <w:rFonts w:ascii="Arial" w:eastAsia="Times New Roman" w:hAnsi="Arial" w:cs="Arial"/>
-                <w:color w:val="FF0000"/>
-                <w:sz w:val="23"/>
-                <w:szCs w:val="23"/>
-              </w:rPr>
-            </w:pPr>
-            <w:r>
-              <w:rPr>
-                <w:rFonts w:ascii="Arial" w:eastAsia="Times New Roman" w:hAnsi="Arial" w:cs="Arial"/>
-                <w:color w:val="FF0000"/>
-                <w:sz w:val="23"/>
-                <w:szCs w:val="23"/>
-              </w:rPr>
-              <w:t>After step 4, the user may opt not to confirm; therefore, the status would not change.</w:t>
-            </w:r>
+                <w:sz w:val="23"/>
+                <w:szCs w:val="23"/>
+              </w:rPr>
+            </w:pPr>
+            <w:r>
+              <w:rPr>
+                <w:rFonts w:ascii="Arial" w:eastAsia="Times New Roman" w:hAnsi="Arial" w:cs="Arial"/>
+                <w:sz w:val="23"/>
+                <w:szCs w:val="23"/>
+              </w:rPr>
+              <w:t>The page is reloaded</w:t>
+            </w:r>
+            <w:bookmarkStart w:id="0" w:name="_GoBack"/>
+            <w:bookmarkEnd w:id="0"/>
+          </w:p>
+          <w:p>
+            <w:pPr>
+              <w:pStyle w:val="ListParagraph"/>
+              <w:numPr>
+                <w:ilvl w:val="0"/>
+                <w:numId w:val="7"/>
+              </w:numPr>
+              <w:spacing w:after="240" w:line="240" w:lineRule="auto"/>
+              <w:rPr>
+                <w:rFonts w:ascii="Arial" w:eastAsia="Times New Roman" w:hAnsi="Arial" w:cs="Arial"/>
+                <w:sz w:val="23"/>
+                <w:szCs w:val="23"/>
+              </w:rPr>
+            </w:pPr>
+            <w:r>
+              <w:rPr>
+                <w:rFonts w:ascii="Arial" w:eastAsia="Times New Roman" w:hAnsi="Arial" w:cs="Arial"/>
+                <w:sz w:val="23"/>
+                <w:szCs w:val="23"/>
+              </w:rPr>
+              <w:t>The system will send a notification to the invitees.</w:t>
+            </w:r>
+          </w:p>
+          <w:p>
+            <w:pPr>
+              <w:pStyle w:val="ListParagraph"/>
+              <w:spacing w:after="240" w:line="240" w:lineRule="auto"/>
+              <w:ind w:left="560"/>
+              <w:rPr>
+                <w:rFonts w:ascii="Arial" w:eastAsia="Times New Roman" w:hAnsi="Arial" w:cs="Arial"/>
+                <w:sz w:val="23"/>
+                <w:szCs w:val="23"/>
+              </w:rPr>
+            </w:pPr>
           </w:p>
         </w:tc>
       </w:tr>
       <w:tr>
+        <w:trPr>
+          <w:trHeight w:val="753"/>
+        </w:trPr>
         <w:tc>
           <w:tcPr>
             <w:tcW w:w="2046" w:type="dxa"/>
@@ -15252,7 +15237,6 @@
               <w:ind w:left="-120"/>
               <w:rPr>
                 <w:rFonts w:ascii="Times New Roman" w:eastAsia="Times New Roman" w:hAnsi="Times New Roman" w:cs="Times New Roman"/>
-                <w:color w:val="FF0000"/>
                 <w:sz w:val="24"/>
                 <w:szCs w:val="24"/>
               </w:rPr>
@@ -15262,7 +15246,88 @@
                 <w:rFonts w:ascii="Arial" w:eastAsia="Times New Roman" w:hAnsi="Arial" w:cs="Arial"/>
                 <w:b/>
                 <w:bCs/>
-                <w:color w:val="FF0000"/>
+                <w:sz w:val="23"/>
+                <w:szCs w:val="23"/>
+              </w:rPr>
+              <w:t>Alternative Actions</w:t>
+            </w:r>
+          </w:p>
+        </w:tc>
+        <w:tc>
+          <w:tcPr>
+            <w:tcW w:w="6969" w:type="dxa"/>
+            <w:tcBorders>
+              <w:top w:val="single" w:sz="6" w:space="0" w:color="000000"/>
+              <w:left w:val="single" w:sz="6" w:space="0" w:color="000000"/>
+              <w:bottom w:val="single" w:sz="6" w:space="0" w:color="000000"/>
+              <w:right w:val="single" w:sz="6" w:space="0" w:color="000000"/>
+            </w:tcBorders>
+            <w:tcMar>
+              <w:top w:w="105" w:type="dxa"/>
+              <w:left w:w="245" w:type="dxa"/>
+              <w:bottom w:w="105" w:type="dxa"/>
+              <w:right w:w="105" w:type="dxa"/>
+            </w:tcMar>
+            <w:hideMark/>
+          </w:tcPr>
+          <w:p>
+            <w:pPr>
+              <w:pStyle w:val="ListParagraph"/>
+              <w:numPr>
+                <w:ilvl w:val="0"/>
+                <w:numId w:val="7"/>
+              </w:numPr>
+              <w:spacing w:after="240" w:line="240" w:lineRule="auto"/>
+              <w:rPr>
+                <w:rFonts w:ascii="Arial" w:eastAsia="Times New Roman" w:hAnsi="Arial" w:cs="Arial"/>
+                <w:sz w:val="23"/>
+                <w:szCs w:val="23"/>
+              </w:rPr>
+            </w:pPr>
+            <w:r>
+              <w:rPr>
+                <w:rFonts w:ascii="Arial" w:eastAsia="Times New Roman" w:hAnsi="Arial" w:cs="Arial"/>
+                <w:sz w:val="23"/>
+                <w:szCs w:val="23"/>
+              </w:rPr>
+              <w:t>After step 4, the user may opt not to confirm; therefore, the status would not change.</w:t>
+            </w:r>
+          </w:p>
+        </w:tc>
+      </w:tr>
+      <w:tr>
+        <w:tc>
+          <w:tcPr>
+            <w:tcW w:w="2046" w:type="dxa"/>
+            <w:tcBorders>
+              <w:top w:val="single" w:sz="6" w:space="0" w:color="000000"/>
+              <w:left w:val="single" w:sz="6" w:space="0" w:color="000000"/>
+              <w:bottom w:val="single" w:sz="6" w:space="0" w:color="000000"/>
+              <w:right w:val="single" w:sz="6" w:space="0" w:color="000000"/>
+            </w:tcBorders>
+            <w:tcMar>
+              <w:top w:w="105" w:type="dxa"/>
+              <w:left w:w="245" w:type="dxa"/>
+              <w:bottom w:w="105" w:type="dxa"/>
+              <w:right w:w="105" w:type="dxa"/>
+            </w:tcMar>
+            <w:hideMark/>
+          </w:tcPr>
+          <w:p>
+            <w:pPr>
+              <w:spacing w:before="120" w:after="240" w:line="240" w:lineRule="auto"/>
+              <w:ind w:left="-120"/>
+              <w:rPr>
+                <w:rFonts w:ascii="Times New Roman" w:eastAsia="Times New Roman" w:hAnsi="Times New Roman" w:cs="Times New Roman"/>
+                <w:sz w:val="24"/>
+                <w:szCs w:val="24"/>
+              </w:rPr>
+            </w:pPr>
+            <w:r>
+              <w:rPr>
+                <w:rFonts w:ascii="Arial" w:eastAsia="Times New Roman" w:hAnsi="Arial" w:cs="Arial"/>
+                <w:b/>
+                <w:bCs/>
                 <w:sz w:val="23"/>
                 <w:szCs w:val="23"/>
               </w:rPr>
@@ -15293,15 +15358,13 @@
               <w:textAlignment w:val="baseline"/>
               <w:rPr>
                 <w:rFonts w:ascii="Arial" w:eastAsia="Times New Roman" w:hAnsi="Arial" w:cs="Arial"/>
-                <w:color w:val="FF0000"/>
-                <w:sz w:val="23"/>
-                <w:szCs w:val="23"/>
-              </w:rPr>
-            </w:pPr>
-            <w:r>
-              <w:rPr>
-                <w:rFonts w:ascii="Arial" w:eastAsia="Times New Roman" w:hAnsi="Arial" w:cs="Arial"/>
-                <w:color w:val="FF0000"/>
+                <w:sz w:val="23"/>
+                <w:szCs w:val="23"/>
+              </w:rPr>
+            </w:pPr>
+            <w:r>
+              <w:rPr>
+                <w:rFonts w:ascii="Arial" w:eastAsia="Times New Roman" w:hAnsi="Arial" w:cs="Arial"/>
                 <w:sz w:val="23"/>
                 <w:szCs w:val="23"/>
               </w:rPr>
@@ -17315,7 +17378,7 @@
   <w:abstractNum w:abstractNumId="16">
     <w:nsid w:val="619B31CC"/>
     <w:multiLevelType w:val="hybridMultilevel"/>
-    <w:tmpl w:val="D49CEC16"/>
+    <w:tmpl w:val="971C7498"/>
     <w:lvl w:ilvl="0" w:tplc="04090001">
       <w:start w:val="1"/>
       <w:numFmt w:val="bullet"/>
@@ -17801,6 +17864,155 @@
     </w:lvl>
   </w:abstractNum>
   <w:abstractNum w:abstractNumId="20">
+    <w:nsid w:val="6DBD30EF"/>
+    <w:multiLevelType w:val="multilevel"/>
+    <w:tmpl w:val="18A28396"/>
+    <w:lvl w:ilvl="0">
+      <w:start w:val="1"/>
+      <w:numFmt w:val="bullet"/>
+      <w:lvlText w:val=""/>
+      <w:lvlJc w:val="left"/>
+      <w:pPr>
+        <w:tabs>
+          <w:tab w:val="num" w:pos="720"/>
+        </w:tabs>
+        <w:ind w:left="720" w:hanging="360"/>
+      </w:pPr>
+      <w:rPr>
+        <w:rFonts w:ascii="Symbol" w:hAnsi="Symbol" w:hint="default"/>
+        <w:sz w:val="20"/>
+      </w:rPr>
+    </w:lvl>
+    <w:lvl w:ilvl="1" w:tentative="1">
+      <w:start w:val="1"/>
+      <w:numFmt w:val="bullet"/>
+      <w:lvlText w:val=""/>
+      <w:lvlJc w:val="left"/>
+      <w:pPr>
+        <w:tabs>
+          <w:tab w:val="num" w:pos="1440"/>
+        </w:tabs>
+        <w:ind w:left="1440" w:hanging="360"/>
+      </w:pPr>
+      <w:rPr>
+        <w:rFonts w:ascii="Symbol" w:hAnsi="Symbol" w:hint="default"/>
+        <w:sz w:val="20"/>
+      </w:rPr>
+    </w:lvl>
+    <w:lvl w:ilvl="2" w:tentative="1">
+      <w:start w:val="1"/>
+      <w:numFmt w:val="bullet"/>
+      <w:lvlText w:val=""/>
+      <w:lvlJc w:val="left"/>
+      <w:pPr>
+        <w:tabs>
+          <w:tab w:val="num" w:pos="2160"/>
+        </w:tabs>
+        <w:ind w:left="2160" w:hanging="360"/>
+      </w:pPr>
+      <w:rPr>
+        <w:rFonts w:ascii="Symbol" w:hAnsi="Symbol" w:hint="default"/>
+        <w:sz w:val="20"/>
+      </w:rPr>
+    </w:lvl>
+    <w:lvl w:ilvl="3" w:tentative="1">
+      <w:start w:val="1"/>
+      <w:numFmt w:val="bullet"/>
+      <w:lvlText w:val=""/>
+      <w:lvlJc w:val="left"/>
+      <w:pPr>
+        <w:tabs>
+          <w:tab w:val="num" w:pos="2880"/>
+        </w:tabs>
+        <w:ind w:left="2880" w:hanging="360"/>
+      </w:pPr>
+      <w:rPr>
+        <w:rFonts w:ascii="Symbol" w:hAnsi="Symbol" w:hint="default"/>
+        <w:sz w:val="20"/>
+      </w:rPr>
+    </w:lvl>
+    <w:lvl w:ilvl="4" w:tentative="1">
+      <w:start w:val="1"/>
+      <w:numFmt w:val="bullet"/>
+      <w:lvlText w:val=""/>
+      <w:lvlJc w:val="left"/>
+      <w:pPr>
+        <w:tabs>
+          <w:tab w:val="num" w:pos="3600"/>
+        </w:tabs>
+        <w:ind w:left="3600" w:hanging="360"/>
+      </w:pPr>
+      <w:rPr>
+        <w:rFonts w:ascii="Symbol" w:hAnsi="Symbol" w:hint="default"/>
+        <w:sz w:val="20"/>
+      </w:rPr>
+    </w:lvl>
+    <w:lvl w:ilvl="5" w:tentative="1">
+      <w:start w:val="1"/>
+      <w:numFmt w:val="bullet"/>
+      <w:lvlText w:val=""/>
+      <w:lvlJc w:val="left"/>
+      <w:pPr>
+        <w:tabs>
+          <w:tab w:val="num" w:pos="4320"/>
+        </w:tabs>
+        <w:ind w:left="4320" w:hanging="360"/>
+      </w:pPr>
+      <w:rPr>
+        <w:rFonts w:ascii="Symbol" w:hAnsi="Symbol" w:hint="default"/>
+        <w:sz w:val="20"/>
+      </w:rPr>
+    </w:lvl>
+    <w:lvl w:ilvl="6" w:tentative="1">
+      <w:start w:val="1"/>
+      <w:numFmt w:val="bullet"/>
+      <w:lvlText w:val=""/>
+      <w:lvlJc w:val="left"/>
+      <w:pPr>
+        <w:tabs>
+          <w:tab w:val="num" w:pos="5040"/>
+        </w:tabs>
+        <w:ind w:left="5040" w:hanging="360"/>
+      </w:pPr>
+      <w:rPr>
+        <w:rFonts w:ascii="Symbol" w:hAnsi="Symbol" w:hint="default"/>
+        <w:sz w:val="20"/>
+      </w:rPr>
+    </w:lvl>
+    <w:lvl w:ilvl="7" w:tentative="1">
+      <w:start w:val="1"/>
+      <w:numFmt w:val="bullet"/>
+      <w:lvlText w:val=""/>
+      <w:lvlJc w:val="left"/>
+      <w:pPr>
+        <w:tabs>
+          <w:tab w:val="num" w:pos="5760"/>
+        </w:tabs>
+        <w:ind w:left="5760" w:hanging="360"/>
+      </w:pPr>
+      <w:rPr>
+        <w:rFonts w:ascii="Symbol" w:hAnsi="Symbol" w:hint="default"/>
+        <w:sz w:val="20"/>
+      </w:rPr>
+    </w:lvl>
+    <w:lvl w:ilvl="8" w:tentative="1">
+      <w:start w:val="1"/>
+      <w:numFmt w:val="bullet"/>
+      <w:lvlText w:val=""/>
+      <w:lvlJc w:val="left"/>
+      <w:pPr>
+        <w:tabs>
+          <w:tab w:val="num" w:pos="6480"/>
+        </w:tabs>
+        <w:ind w:left="6480" w:hanging="360"/>
+      </w:pPr>
+      <w:rPr>
+        <w:rFonts w:ascii="Symbol" w:hAnsi="Symbol" w:hint="default"/>
+        <w:sz w:val="20"/>
+      </w:rPr>
+    </w:lvl>
+  </w:abstractNum>
+  <w:abstractNum w:abstractNumId="21">
     <w:nsid w:val="714D6C72"/>
     <w:multiLevelType w:val="multilevel"/>
     <w:tmpl w:val="431E6164"/>
@@ -17913,7 +18125,7 @@
       </w:pPr>
     </w:lvl>
   </w:abstractNum>
-  <w:abstractNum w:abstractNumId="21">
+  <w:abstractNum w:abstractNumId="22">
     <w:nsid w:val="79BD1B19"/>
     <w:multiLevelType w:val="multilevel"/>
     <w:tmpl w:val="87C4E6AA"/>
@@ -18062,7 +18274,7 @@
       </w:rPr>
     </w:lvl>
   </w:abstractNum>
-  <w:abstractNum w:abstractNumId="22">
+  <w:abstractNum w:abstractNumId="23">
     <w:nsid w:val="7A6F3565"/>
     <w:multiLevelType w:val="multilevel"/>
     <w:tmpl w:val="31F4A2B4"/>
@@ -18211,7 +18423,7 @@
       </w:rPr>
     </w:lvl>
   </w:abstractNum>
-  <w:abstractNum w:abstractNumId="23">
+  <w:abstractNum w:abstractNumId="24">
     <w:nsid w:val="7B2E558D"/>
     <w:multiLevelType w:val="multilevel"/>
     <w:tmpl w:val="431E6164"/>
@@ -18324,7 +18536,7 @@
       </w:pPr>
     </w:lvl>
   </w:abstractNum>
-  <w:abstractNum w:abstractNumId="24">
+  <w:abstractNum w:abstractNumId="25">
     <w:nsid w:val="7C036042"/>
     <w:multiLevelType w:val="multilevel"/>
     <w:tmpl w:val="441A2478"/>
@@ -18473,7 +18685,7 @@
       </w:rPr>
     </w:lvl>
   </w:abstractNum>
-  <w:abstractNum w:abstractNumId="25">
+  <w:abstractNum w:abstractNumId="26">
     <w:nsid w:val="7CE667BF"/>
     <w:multiLevelType w:val="multilevel"/>
     <w:tmpl w:val="431E6164"/>
@@ -18587,7 +18799,7 @@
     </w:lvl>
   </w:abstractNum>
   <w:num w:numId="1">
-    <w:abstractNumId w:val="20"/>
+    <w:abstractNumId w:val="21"/>
   </w:num>
   <w:num w:numId="2">
     <w:abstractNumId w:val="15"/>
@@ -18611,7 +18823,7 @@
     <w:abstractNumId w:val="12"/>
   </w:num>
   <w:num w:numId="9">
-    <w:abstractNumId w:val="25"/>
+    <w:abstractNumId w:val="26"/>
   </w:num>
   <w:num w:numId="10">
     <w:abstractNumId w:val="18"/>
@@ -18620,13 +18832,13 @@
     <w:abstractNumId w:val="13"/>
   </w:num>
   <w:num w:numId="12">
-    <w:abstractNumId w:val="22"/>
+    <w:abstractNumId w:val="23"/>
   </w:num>
   <w:num w:numId="13">
     <w:abstractNumId w:val="11"/>
   </w:num>
   <w:num w:numId="14">
-    <w:abstractNumId w:val="24"/>
+    <w:abstractNumId w:val="25"/>
   </w:num>
   <w:num w:numId="15">
     <w:abstractNumId w:val="3"/>
@@ -18635,7 +18847,7 @@
     <w:abstractNumId w:val="8"/>
   </w:num>
   <w:num w:numId="17">
-    <w:abstractNumId w:val="21"/>
+    <w:abstractNumId w:val="22"/>
   </w:num>
   <w:num w:numId="18">
     <w:abstractNumId w:val="6"/>
@@ -18659,10 +18871,13 @@
     <w:abstractNumId w:val="14"/>
   </w:num>
   <w:num w:numId="25">
-    <w:abstractNumId w:val="23"/>
+    <w:abstractNumId w:val="24"/>
   </w:num>
   <w:num w:numId="26">
     <w:abstractNumId w:val="9"/>
+  </w:num>
+  <w:num w:numId="27">
+    <w:abstractNumId w:val="20"/>
   </w:num>
 </w:numbering>
 </file>
@@ -19472,7 +19687,7 @@
 </file>
 
 <file path=customXml/itemProps1.xml><?xml version="1.0" encoding="utf-8"?>
-<ds:datastoreItem xmlns:ds="http://schemas.openxmlformats.org/officeDocument/2006/customXml" ds:itemID="{D58C6EBB-57A9-9F47-9BCB-787346597FC4}">
+<ds:datastoreItem xmlns:ds="http://schemas.openxmlformats.org/officeDocument/2006/customXml" ds:itemID="{A4D281F6-AFDC-5F43-BED3-764FA79EF1B4}">
   <ds:schemaRefs>
     <ds:schemaRef ds:uri="http://schemas.openxmlformats.org/officeDocument/2006/bibliography"/>
   </ds:schemaRefs>

</xml_diff>